<commit_message>
added my comments on both manuscript and response drafts
</commit_message>
<xml_diff>
--- a/manuscripts/hla-fsgs-recur.docx
+++ b/manuscripts/hla-fsgs-recur.docx
@@ -4521,9 +4521,31 @@
             <w:szCs w:val="22"/>
             <w:lang w:val="en"/>
           </w:rPr>
-          <w:t xml:space="preserve">Of note, a single donor could contribute two kidneys and therefore </w:t>
+          <w:t>Of note, a single donor could contribute two kidneys and therefore</w:t>
         </w:r>
       </w:ins>
+      <w:ins w:id="22" w:author="Alejandro Ochoa" w:date="2021-05-14T16:53:59Z">
+        <w:r>
+          <w:rPr>
+            <w:rFonts w:cs="Arial" w:ascii="Arial" w:hAnsi="Arial"/>
+            <w:sz w:val="22"/>
+            <w:szCs w:val="22"/>
+            <w:lang w:val="en"/>
+          </w:rPr>
+          <w:commentReference w:id="1"/>
+        </w:r>
+      </w:ins>
+      <w:ins w:id="23" w:author="Brian Shaw" w:date="2021-05-09T21:13:00Z">
+        <w:r>
+          <w:rPr>
+            <w:rFonts w:cs="Arial" w:ascii="Arial" w:hAnsi="Arial"/>
+            <w:sz w:val="22"/>
+            <w:szCs w:val="22"/>
+            <w:lang w:val="en"/>
+          </w:rPr>
+          <w:t xml:space="preserve"> </w:t>
+        </w:r>
+      </w:ins>
       <w:r>
         <w:rPr>
           <w:rFonts w:cs="Arial" w:ascii="Arial" w:hAnsi="Arial"/>
@@ -5188,7 +5210,7 @@
         </w:rPr>
         <w:t xml:space="preserve"> respectively. </w:t>
       </w:r>
-      <w:ins w:id="22" w:author="Brian Shaw" w:date="2021-05-05T22:08:00Z">
+      <w:ins w:id="24" w:author="Brian Shaw" w:date="2021-05-05T22:08:00Z">
         <w:r>
           <w:rPr>
             <w:rFonts w:cs="Arial" w:ascii="Arial" w:hAnsi="Arial"/>
@@ -5199,7 +5221,7 @@
           <w:t xml:space="preserve">Our cohort consisted of 1,196 patients. In the cohort as a whole, the median age at listing was 15 (Interquartile Range [IQR] 11-17), 43% were female, 58% were white, 36% were black, 27% were </w:t>
         </w:r>
       </w:ins>
-      <w:ins w:id="23" w:author="Brian Shaw" w:date="2021-05-09T20:54:00Z">
+      <w:ins w:id="25" w:author="Brian Shaw" w:date="2021-05-09T20:54:00Z">
         <w:r>
           <w:rPr>
             <w:rFonts w:cs="Arial" w:ascii="Arial" w:hAnsi="Arial"/>
@@ -5210,7 +5232,7 @@
           <w:t>Latino</w:t>
         </w:r>
       </w:ins>
-      <w:ins w:id="24" w:author="Brian Shaw" w:date="2021-05-05T22:08:00Z">
+      <w:ins w:id="26" w:author="Brian Shaw" w:date="2021-05-05T22:08:00Z">
         <w:r>
           <w:rPr>
             <w:rFonts w:cs="Arial" w:ascii="Arial" w:hAnsi="Arial"/>
@@ -5230,7 +5252,7 @@
         </w:rPr>
         <w:t xml:space="preserve">Overall, 28% of patients in our cohort experienced recurrence. </w:t>
       </w:r>
-      <w:del w:id="25" w:author="Brian Shaw" w:date="2021-05-05T22:08:00Z">
+      <w:del w:id="27" w:author="Brian Shaw" w:date="2021-05-05T22:08:00Z">
         <w:r>
           <w:rPr>
             <w:rFonts w:cs="Arial" w:ascii="Arial" w:hAnsi="Arial"/>
@@ -5250,7 +5272,7 @@
         </w:rPr>
         <w:t xml:space="preserve">Patients with post-transplant FSGS recurrence were younger (median [Med] age </w:t>
       </w:r>
-      <w:ins w:id="26" w:author="Brian Shaw" w:date="2021-05-05T22:08:00Z">
+      <w:ins w:id="28" w:author="Brian Shaw" w:date="2021-05-05T22:08:00Z">
         <w:r>
           <w:rPr>
             <w:rFonts w:cs="Arial" w:ascii="Arial" w:hAnsi="Arial"/>
@@ -5261,7 +5283,7 @@
           <w:t xml:space="preserve">14 </w:t>
         </w:r>
       </w:ins>
-      <w:del w:id="27" w:author="Brian Shaw" w:date="2021-05-05T22:08:00Z">
+      <w:del w:id="29" w:author="Brian Shaw" w:date="2021-05-05T22:08:00Z">
         <w:r>
           <w:rPr>
             <w:rFonts w:cs="Arial" w:ascii="Arial" w:hAnsi="Arial"/>
@@ -5281,7 +5303,7 @@
         </w:rPr>
         <w:t>[IQR] [</w:t>
       </w:r>
-      <w:ins w:id="28" w:author="Brian Shaw" w:date="2021-05-05T22:08:00Z">
+      <w:ins w:id="30" w:author="Brian Shaw" w:date="2021-05-05T22:08:00Z">
         <w:r>
           <w:rPr>
             <w:rFonts w:cs="Arial" w:ascii="Arial" w:hAnsi="Arial"/>
@@ -5292,7 +5314,7 @@
           <w:t>10-17</w:t>
         </w:r>
       </w:ins>
-      <w:del w:id="29" w:author="Brian Shaw" w:date="2021-05-05T22:08:00Z">
+      <w:del w:id="31" w:author="Brian Shaw" w:date="2021-05-05T22:08:00Z">
         <w:r>
           <w:rPr>
             <w:rFonts w:cs="Arial" w:ascii="Arial" w:hAnsi="Arial"/>
@@ -5312,7 +5334,7 @@
         </w:rPr>
         <w:t>] vs. 16 [12-</w:t>
       </w:r>
-      <w:ins w:id="30" w:author="Brian Shaw" w:date="2021-05-05T22:08:00Z">
+      <w:ins w:id="32" w:author="Brian Shaw" w:date="2021-05-05T22:08:00Z">
         <w:r>
           <w:rPr>
             <w:rFonts w:cs="Arial" w:ascii="Arial" w:hAnsi="Arial"/>
@@ -5323,7 +5345,7 @@
           <w:t>18</w:t>
         </w:r>
       </w:ins>
-      <w:del w:id="31" w:author="Brian Shaw" w:date="2021-05-05T22:08:00Z">
+      <w:del w:id="33" w:author="Brian Shaw" w:date="2021-05-05T22:08:00Z">
         <w:r>
           <w:rPr>
             <w:rFonts w:cs="Arial" w:ascii="Arial" w:hAnsi="Arial"/>
@@ -5343,7 +5365,7 @@
         </w:rPr>
         <w:t>]), and had lower albumin (Med [IQR] 3.</w:t>
       </w:r>
-      <w:ins w:id="32" w:author="Brian Shaw" w:date="2021-05-05T22:08:00Z">
+      <w:ins w:id="34" w:author="Brian Shaw" w:date="2021-05-05T22:08:00Z">
         <w:r>
           <w:rPr>
             <w:rFonts w:cs="Arial" w:ascii="Arial" w:hAnsi="Arial"/>
@@ -5363,7 +5385,7 @@
         </w:rPr>
         <w:t>2</w:t>
       </w:r>
-      <w:ins w:id="33" w:author="Brian Shaw" w:date="2021-05-05T22:08:00Z">
+      <w:ins w:id="35" w:author="Brian Shaw" w:date="2021-05-05T22:08:00Z">
         <w:r>
           <w:rPr>
             <w:rFonts w:cs="Arial" w:ascii="Arial" w:hAnsi="Arial"/>
@@ -5374,7 +5396,7 @@
           <w:t>.4</w:t>
         </w:r>
       </w:ins>
-      <w:del w:id="34" w:author="Brian Shaw" w:date="2021-05-05T22:08:00Z">
+      <w:del w:id="36" w:author="Brian Shaw" w:date="2021-05-05T22:08:00Z">
         <w:r>
           <w:rPr>
             <w:rFonts w:cs="Arial" w:ascii="Arial" w:hAnsi="Arial"/>
@@ -5394,7 +5416,7 @@
         </w:rPr>
         <w:t>-3.</w:t>
       </w:r>
-      <w:ins w:id="35" w:author="Brian Shaw" w:date="2021-05-05T22:08:00Z">
+      <w:ins w:id="37" w:author="Brian Shaw" w:date="2021-05-05T22:08:00Z">
         <w:r>
           <w:rPr>
             <w:rFonts w:cs="Arial" w:ascii="Arial" w:hAnsi="Arial"/>
@@ -5405,7 +5427,7 @@
           <w:t>8</w:t>
         </w:r>
       </w:ins>
-      <w:del w:id="36" w:author="Brian Shaw" w:date="2021-05-05T22:08:00Z">
+      <w:del w:id="38" w:author="Brian Shaw" w:date="2021-05-05T22:08:00Z">
         <w:r>
           <w:rPr>
             <w:rFonts w:cs="Arial" w:ascii="Arial" w:hAnsi="Arial"/>
@@ -5425,7 +5447,7 @@
         </w:rPr>
         <w:t>] vs. 3.7 [3.</w:t>
       </w:r>
-      <w:ins w:id="37" w:author="Brian Shaw" w:date="2021-05-05T22:08:00Z">
+      <w:ins w:id="39" w:author="Brian Shaw" w:date="2021-05-05T22:08:00Z">
         <w:r>
           <w:rPr>
             <w:rFonts w:cs="Arial" w:ascii="Arial" w:hAnsi="Arial"/>
@@ -5436,7 +5458,7 @@
           <w:t>2</w:t>
         </w:r>
       </w:ins>
-      <w:del w:id="38" w:author="Brian Shaw" w:date="2021-05-05T22:08:00Z">
+      <w:del w:id="40" w:author="Brian Shaw" w:date="2021-05-05T22:08:00Z">
         <w:r>
           <w:rPr>
             <w:rFonts w:cs="Arial" w:ascii="Arial" w:hAnsi="Arial"/>
@@ -5456,7 +5478,7 @@
         </w:rPr>
         <w:t>-4.2]) and body mass index (Med [IQR] 19.1 [</w:t>
       </w:r>
-      <w:ins w:id="39" w:author="Brian Shaw" w:date="2021-05-05T22:08:00Z">
+      <w:ins w:id="41" w:author="Brian Shaw" w:date="2021-05-05T22:08:00Z">
         <w:r>
           <w:rPr>
             <w:rFonts w:cs="Arial" w:ascii="Arial" w:hAnsi="Arial"/>
@@ -5467,7 +5489,7 @@
           <w:t>17.0-23.0</w:t>
         </w:r>
       </w:ins>
-      <w:del w:id="40" w:author="Brian Shaw" w:date="2021-05-05T22:08:00Z">
+      <w:del w:id="42" w:author="Brian Shaw" w:date="2021-05-05T22:08:00Z">
         <w:r>
           <w:rPr>
             <w:rFonts w:cs="Arial" w:ascii="Arial" w:hAnsi="Arial"/>
@@ -5487,7 +5509,7 @@
         </w:rPr>
         <w:t>] vs. 20.</w:t>
       </w:r>
-      <w:ins w:id="41" w:author="Brian Shaw" w:date="2021-05-05T22:08:00Z">
+      <w:ins w:id="43" w:author="Brian Shaw" w:date="2021-05-05T22:08:00Z">
         <w:r>
           <w:rPr>
             <w:rFonts w:cs="Arial" w:ascii="Arial" w:hAnsi="Arial"/>
@@ -5498,7 +5520,7 @@
           <w:t>5</w:t>
         </w:r>
       </w:ins>
-      <w:del w:id="42" w:author="Brian Shaw" w:date="2021-05-05T22:08:00Z">
+      <w:del w:id="44" w:author="Brian Shaw" w:date="2021-05-05T22:08:00Z">
         <w:r>
           <w:rPr>
             <w:rFonts w:cs="Arial" w:ascii="Arial" w:hAnsi="Arial"/>
@@ -5613,7 +5635,7 @@
         <w:tab/>
         <w:t>We examined the association of HLA antigens with recurrence</w:t>
       </w:r>
-      <w:ins w:id="44" w:author="Brian Shaw" w:date="2021-05-10T21:29:00Z">
+      <w:ins w:id="46" w:author="Brian Shaw" w:date="2021-05-10T21:29:00Z">
         <w:r>
           <w:rPr>
             <w:rFonts w:cs="Arial" w:ascii="Arial" w:hAnsi="Arial"/>
@@ -5624,7 +5646,7 @@
           <w:t xml:space="preserve"> at any time</w:t>
         </w:r>
       </w:ins>
-      <w:ins w:id="45" w:author="Brian Shaw" w:date="2021-05-10T21:44:00Z">
+      <w:ins w:id="47" w:author="Brian Shaw" w:date="2021-05-10T21:44:00Z">
         <w:r>
           <w:rPr>
             <w:rFonts w:cs="Arial" w:ascii="Arial" w:hAnsi="Arial"/>
@@ -5664,7 +5686,7 @@
         </w:rPr>
         <w:t xml:space="preserve">, we see that HLA antigens HLA-B13, DR7, DQ2, and DR53 were most highly associated with recurrence risk while HLA-C3, B58, DR52, DQ6, and DQ7 were associated with decreased rates of recurrence when controlling for a false discovery rate of 20%. Of note, we retained HLA-B13, DR7, DR52, and DR53 with a false discovery rate of 5%. </w:t>
       </w:r>
-      <w:ins w:id="46" w:author="Brian Shaw" w:date="2021-05-07T09:00:00Z">
+      <w:ins w:id="48" w:author="Brian Shaw" w:date="2021-05-07T09:00:00Z">
         <w:r>
           <w:rPr>
             <w:rFonts w:cs="Arial" w:ascii="Arial" w:hAnsi="Arial"/>
@@ -5675,7 +5697,7 @@
           <w:t>We also investigated alleles</w:t>
         </w:r>
       </w:ins>
-      <w:ins w:id="47" w:author="Brian Shaw" w:date="2021-05-07T09:01:00Z">
+      <w:ins w:id="49" w:author="Brian Shaw" w:date="2021-05-07T09:01:00Z">
         <w:r>
           <w:rPr>
             <w:rFonts w:cs="Arial" w:ascii="Arial" w:hAnsi="Arial"/>
@@ -5686,7 +5708,7 @@
           <w:t xml:space="preserve"> associated with early recurrence</w:t>
         </w:r>
       </w:ins>
-      <w:ins w:id="48" w:author="Brian Shaw" w:date="2021-05-07T09:03:00Z">
+      <w:ins w:id="50" w:author="Brian Shaw" w:date="2021-05-07T09:03:00Z">
         <w:r>
           <w:rPr>
             <w:rFonts w:cs="Arial" w:ascii="Arial" w:hAnsi="Arial"/>
@@ -5697,7 +5719,7 @@
           <w:t xml:space="preserve"> (</w:t>
         </w:r>
       </w:ins>
-      <w:ins w:id="49" w:author="Brian Shaw" w:date="2021-05-07T12:08:00Z">
+      <w:ins w:id="51" w:author="Brian Shaw" w:date="2021-05-07T12:08:00Z">
         <w:r>
           <w:rPr>
             <w:rFonts w:cs="Arial" w:ascii="Arial" w:hAnsi="Arial"/>
@@ -5708,7 +5730,7 @@
           <w:t xml:space="preserve">reported </w:t>
         </w:r>
       </w:ins>
-      <w:ins w:id="50" w:author="Brian Shaw" w:date="2021-05-07T09:04:00Z">
+      <w:ins w:id="52" w:author="Brian Shaw" w:date="2021-05-07T09:04:00Z">
         <w:r>
           <w:rPr>
             <w:rFonts w:cs="Arial" w:ascii="Arial" w:hAnsi="Arial"/>
@@ -5719,7 +5741,7 @@
           <w:t>within the first year post-transplant)</w:t>
         </w:r>
       </w:ins>
-      <w:ins w:id="51" w:author="Brian Shaw" w:date="2021-05-07T09:01:00Z">
+      <w:ins w:id="53" w:author="Brian Shaw" w:date="2021-05-07T09:01:00Z">
         <w:r>
           <w:rPr>
             <w:rFonts w:cs="Arial" w:ascii="Arial" w:hAnsi="Arial"/>
@@ -5730,7 +5752,7 @@
           <w:t xml:space="preserve"> </w:t>
         </w:r>
       </w:ins>
-      <w:ins w:id="52" w:author="Brian Shaw" w:date="2021-05-07T09:04:00Z">
+      <w:ins w:id="54" w:author="Brian Shaw" w:date="2021-05-07T09:04:00Z">
         <w:r>
           <w:rPr>
             <w:rFonts w:cs="Arial" w:ascii="Arial" w:hAnsi="Arial"/>
@@ -5741,7 +5763,7 @@
           <w:t xml:space="preserve">with a false discovery rate of 5% and obtained </w:t>
         </w:r>
       </w:ins>
-      <w:ins w:id="53" w:author="Brian Shaw" w:date="2021-05-09T20:55:00Z">
+      <w:ins w:id="55" w:author="Brian Shaw" w:date="2021-05-09T20:55:00Z">
         <w:r>
           <w:rPr>
             <w:rFonts w:cs="Arial" w:ascii="Arial" w:hAnsi="Arial"/>
@@ -5752,7 +5774,7 @@
           <w:t xml:space="preserve">positive </w:t>
         </w:r>
       </w:ins>
-      <w:ins w:id="54" w:author="Brian Shaw" w:date="2021-05-09T21:11:00Z">
+      <w:ins w:id="56" w:author="Brian Shaw" w:date="2021-05-09T21:11:00Z">
         <w:r>
           <w:rPr>
             <w:rFonts w:cs="Arial" w:ascii="Arial" w:hAnsi="Arial"/>
@@ -5763,7 +5785,7 @@
           <w:t>associations</w:t>
         </w:r>
       </w:ins>
-      <w:ins w:id="55" w:author="Brian Shaw" w:date="2021-05-09T20:55:00Z">
+      <w:ins w:id="57" w:author="Brian Shaw" w:date="2021-05-09T20:55:00Z">
         <w:r>
           <w:rPr>
             <w:rFonts w:cs="Arial" w:ascii="Arial" w:hAnsi="Arial"/>
@@ -5774,7 +5796,7 @@
           <w:t xml:space="preserve"> with </w:t>
         </w:r>
       </w:ins>
-      <w:ins w:id="56" w:author="Brian Shaw" w:date="2021-05-07T09:04:00Z">
+      <w:ins w:id="58" w:author="Brian Shaw" w:date="2021-05-07T09:04:00Z">
         <w:r>
           <w:rPr>
             <w:rFonts w:cs="Arial" w:ascii="Arial" w:hAnsi="Arial"/>
@@ -5785,7 +5807,7 @@
           <w:t>B13, DR</w:t>
         </w:r>
       </w:ins>
-      <w:ins w:id="57" w:author="Brian Shaw" w:date="2021-05-09T20:55:00Z">
+      <w:ins w:id="59" w:author="Brian Shaw" w:date="2021-05-09T20:55:00Z">
         <w:r>
           <w:rPr>
             <w:rFonts w:cs="Arial" w:ascii="Arial" w:hAnsi="Arial"/>
@@ -5796,7 +5818,7 @@
           <w:t xml:space="preserve">7 </w:t>
         </w:r>
       </w:ins>
-      <w:ins w:id="58" w:author="Brian Shaw" w:date="2021-05-07T09:04:00Z">
+      <w:ins w:id="60" w:author="Brian Shaw" w:date="2021-05-07T09:04:00Z">
         <w:r>
           <w:rPr>
             <w:rFonts w:cs="Arial" w:ascii="Arial" w:hAnsi="Arial"/>
@@ -5807,7 +5829,7 @@
           <w:t>, DR53, DQ2,</w:t>
         </w:r>
       </w:ins>
-      <w:ins w:id="59" w:author="Brian Shaw" w:date="2021-05-09T21:02:00Z">
+      <w:ins w:id="61" w:author="Brian Shaw" w:date="2021-05-09T21:02:00Z">
         <w:r>
           <w:rPr>
             <w:rFonts w:cs="Arial" w:ascii="Arial" w:hAnsi="Arial"/>
@@ -5818,7 +5840,7 @@
           <w:t xml:space="preserve"> and DQ8, </w:t>
         </w:r>
       </w:ins>
-      <w:ins w:id="60" w:author="Brian Shaw" w:date="2021-05-09T20:55:00Z">
+      <w:ins w:id="62" w:author="Brian Shaw" w:date="2021-05-09T20:55:00Z">
         <w:r>
           <w:rPr>
             <w:rFonts w:cs="Arial" w:ascii="Arial" w:hAnsi="Arial"/>
@@ -5829,7 +5851,7 @@
           <w:t xml:space="preserve"> and negative associations with DR52</w:t>
         </w:r>
       </w:ins>
-      <w:ins w:id="61" w:author="Brian Shaw" w:date="2021-05-09T21:02:00Z">
+      <w:ins w:id="63" w:author="Brian Shaw" w:date="2021-05-09T21:02:00Z">
         <w:r>
           <w:rPr>
             <w:rFonts w:cs="Arial" w:ascii="Arial" w:hAnsi="Arial"/>
@@ -5840,7 +5862,7 @@
           <w:t xml:space="preserve"> and </w:t>
         </w:r>
       </w:ins>
-      <w:ins w:id="62" w:author="Brian Shaw" w:date="2021-05-07T09:04:00Z">
+      <w:ins w:id="64" w:author="Brian Shaw" w:date="2021-05-07T09:04:00Z">
         <w:r>
           <w:rPr>
             <w:rFonts w:cs="Arial" w:ascii="Arial" w:hAnsi="Arial"/>
@@ -5851,7 +5873,7 @@
           <w:t>DQ6.</w:t>
         </w:r>
       </w:ins>
-      <w:ins w:id="63" w:author="Brian Shaw" w:date="2021-05-10T21:28:00Z">
+      <w:ins w:id="65" w:author="Brian Shaw" w:date="2021-05-10T21:28:00Z">
         <w:r>
           <w:rPr>
             <w:rFonts w:cs="Arial" w:ascii="Arial" w:hAnsi="Arial"/>
@@ -5862,7 +5884,7 @@
           <w:t xml:space="preserve"> All alleles except DQ8 were noted in our initial analysis.</w:t>
         </w:r>
       </w:ins>
-      <w:ins w:id="64" w:author="Brian Shaw" w:date="2021-05-07T09:04:00Z">
+      <w:ins w:id="66" w:author="Brian Shaw" w:date="2021-05-07T09:04:00Z">
         <w:r>
           <w:rPr>
             <w:rFonts w:cs="Arial" w:ascii="Arial" w:hAnsi="Arial"/>
@@ -5882,7 +5904,7 @@
         </w:rPr>
         <w:t xml:space="preserve">We next assessed a dose effect of </w:t>
       </w:r>
-      <w:del w:id="65" w:author="Brian Shaw" w:date="2021-05-09T20:55:00Z">
+      <w:del w:id="67" w:author="Brian Shaw" w:date="2021-05-09T20:55:00Z">
         <w:r>
           <w:rPr>
             <w:rFonts w:cs="Arial" w:ascii="Arial" w:hAnsi="Arial"/>
@@ -5893,7 +5915,7 @@
           <w:delText xml:space="preserve">these </w:delText>
         </w:r>
       </w:del>
-      <w:ins w:id="66" w:author="Brian Shaw" w:date="2021-05-09T20:55:00Z">
+      <w:ins w:id="68" w:author="Brian Shaw" w:date="2021-05-09T20:55:00Z">
         <w:r>
           <w:rPr>
             <w:rFonts w:cs="Arial" w:ascii="Arial" w:hAnsi="Arial"/>
@@ -5942,10 +5964,10 @@
           <w:rFonts w:ascii="Arial" w:hAnsi="Arial" w:cs="Arial"/>
           <w:sz w:val="22"/>
           <w:szCs w:val="22"/>
-          <w:del w:id="68" w:author="Brian Shaw" w:date="2021-05-05T22:08:00Z"/>
-        </w:rPr>
-      </w:pPr>
-      <w:del w:id="67" w:author="Brian Shaw" w:date="2021-05-05T22:08:00Z">
+          <w:del w:id="70" w:author="Brian Shaw" w:date="2021-05-05T22:08:00Z"/>
+        </w:rPr>
+      </w:pPr>
+      <w:del w:id="69" w:author="Brian Shaw" w:date="2021-05-05T22:08:00Z">
         <w:r>
           <w:rPr>
             <w:rFonts w:cs="Arial" w:ascii="Arial" w:hAnsi="Arial"/>
@@ -5968,10 +5990,10 @@
           <w:sz w:val="22"/>
           <w:szCs w:val="22"/>
           <w:lang w:val="en"/>
-          <w:del w:id="70" w:author="Brian Shaw" w:date="2021-05-05T22:08:00Z"/>
-        </w:rPr>
-      </w:pPr>
-      <w:del w:id="69" w:author="Brian Shaw" w:date="2021-05-05T22:08:00Z">
+          <w:del w:id="72" w:author="Brian Shaw" w:date="2021-05-05T22:08:00Z"/>
+        </w:rPr>
+      </w:pPr>
+      <w:del w:id="71" w:author="Brian Shaw" w:date="2021-05-05T22:08:00Z">
         <w:r>
           <w:rPr>
             <w:rFonts w:cs="Arial" w:ascii="Arial" w:hAnsi="Arial"/>
@@ -6086,7 +6108,7 @@
         </w:rPr>
         <w:t xml:space="preserve">) we interrogated the association of this potential multi-HLA antigen recipient haplotype (now referred to as the risk haplotype) with recurrence. In a simple logistic regression analysis, the risk haplotype increased the risk of recurrence nearly two-fold (OR 1.91 95% CI 1.44-2.54, p&lt;0.001). </w:t>
       </w:r>
-      <w:ins w:id="71" w:author="Brian Shaw" w:date="2021-05-11T14:02:00Z">
+      <w:ins w:id="73" w:author="Brian Shaw" w:date="2021-05-11T14:02:00Z">
         <w:r>
           <w:rPr>
             <w:rFonts w:cs="Arial" w:ascii="Arial" w:hAnsi="Arial"/>
@@ -6097,7 +6119,7 @@
           <w:t>It also increases risk of early recurrence within the 1</w:t>
         </w:r>
       </w:ins>
-      <w:ins w:id="72" w:author="Brian Shaw" w:date="2021-05-11T14:02:00Z">
+      <w:ins w:id="74" w:author="Brian Shaw" w:date="2021-05-11T14:02:00Z">
         <w:r>
           <w:rPr>
             <w:rFonts w:cs="Arial" w:ascii="Arial" w:hAnsi="Arial"/>
@@ -6109,7 +6131,7 @@
           <w:t>st</w:t>
         </w:r>
       </w:ins>
-      <w:ins w:id="73" w:author="Brian Shaw" w:date="2021-05-11T14:02:00Z">
+      <w:ins w:id="75" w:author="Brian Shaw" w:date="2021-05-11T14:02:00Z">
         <w:r>
           <w:rPr>
             <w:rFonts w:cs="Arial" w:ascii="Arial" w:hAnsi="Arial"/>
@@ -6120,7 +6142,7 @@
           <w:t xml:space="preserve"> year (</w:t>
         </w:r>
       </w:ins>
-      <w:ins w:id="74" w:author="Brian Shaw" w:date="2021-05-11T14:05:00Z">
+      <w:ins w:id="76" w:author="Brian Shaw" w:date="2021-05-11T14:05:00Z">
         <w:r>
           <w:rPr>
             <w:rFonts w:cs="Arial" w:ascii="Arial" w:hAnsi="Arial"/>
@@ -6131,7 +6153,7 @@
           <w:t>OR 2.27 95% CI 1.65-3.13).</w:t>
         </w:r>
       </w:ins>
-      <w:ins w:id="75" w:author="Brian Shaw" w:date="2021-05-11T14:06:00Z">
+      <w:ins w:id="77" w:author="Brian Shaw" w:date="2021-05-11T14:06:00Z">
         <w:r>
           <w:rPr>
             <w:rFonts w:cs="Arial" w:ascii="Arial" w:hAnsi="Arial"/>
@@ -6142,7 +6164,7 @@
           <w:t xml:space="preserve"> Expressed as raw percentages, </w:t>
         </w:r>
       </w:ins>
-      <w:ins w:id="76" w:author="Brian Shaw" w:date="2021-05-05T22:08:00Z">
+      <w:ins w:id="78" w:author="Brian Shaw" w:date="2021-05-05T22:08:00Z">
         <w:r>
           <w:rPr>
             <w:rFonts w:cs="Arial" w:ascii="Arial" w:hAnsi="Arial"/>
@@ -6152,7 +6174,7 @@
           <w:t>27%</w:t>
         </w:r>
       </w:ins>
-      <w:ins w:id="77" w:author="Brian Shaw" w:date="2021-05-11T14:06:00Z">
+      <w:ins w:id="79" w:author="Brian Shaw" w:date="2021-05-11T14:06:00Z">
         <w:r>
           <w:rPr>
             <w:rFonts w:cs="Arial" w:ascii="Arial" w:hAnsi="Arial"/>
@@ -6162,7 +6184,7 @@
           <w:t xml:space="preserve"> of those with the risk haplotype</w:t>
         </w:r>
       </w:ins>
-      <w:ins w:id="78" w:author="Brian Shaw" w:date="2021-05-05T22:08:00Z">
+      <w:ins w:id="80" w:author="Brian Shaw" w:date="2021-05-05T22:08:00Z">
         <w:r>
           <w:rPr>
             <w:rFonts w:cs="Arial" w:ascii="Arial" w:hAnsi="Arial"/>
@@ -6693,10 +6715,10 @@
           <w:sz w:val="22"/>
           <w:szCs w:val="22"/>
           <w:lang w:val="en"/>
-          <w:del w:id="80" w:author="Brian Shaw" w:date="2021-05-09T21:50:00Z"/>
-        </w:rPr>
-      </w:pPr>
-      <w:del w:id="79" w:author="Brian Shaw" w:date="2021-05-09T21:50:00Z">
+          <w:del w:id="82" w:author="Brian Shaw" w:date="2021-05-09T21:50:00Z"/>
+        </w:rPr>
+      </w:pPr>
+      <w:del w:id="81" w:author="Brian Shaw" w:date="2021-05-09T21:50:00Z">
         <w:r>
           <w:rPr>
             <w:rFonts w:cs="Arial" w:ascii="Arial" w:hAnsi="Arial"/>
@@ -6721,10 +6743,10 @@
           <w:sz w:val="22"/>
           <w:szCs w:val="22"/>
           <w:lang w:val="en"/>
-          <w:ins w:id="82" w:author="Brian Shaw" w:date="2021-05-09T21:50:00Z"/>
-        </w:rPr>
-      </w:pPr>
-      <w:ins w:id="81" w:author="Brian Shaw" w:date="2021-05-09T21:50:00Z">
+          <w:ins w:id="84" w:author="Brian Shaw" w:date="2021-05-09T21:50:00Z"/>
+        </w:rPr>
+      </w:pPr>
+      <w:ins w:id="83" w:author="Brian Shaw" w:date="2021-05-09T21:50:00Z">
         <w:r>
           <w:rPr>
             <w:rFonts w:cs="Arial" w:ascii="Arial" w:hAnsi="Arial"/>
@@ -6736,34 +6758,6 @@
           </w:rPr>
         </w:r>
       </w:ins>
-    </w:p>
-    <w:p>
-      <w:pPr>
-        <w:pStyle w:val="Normal"/>
-        <w:spacing w:lineRule="auto" w:line="480"/>
-        <w:rPr>
-          <w:rFonts w:ascii="Arial" w:hAnsi="Arial" w:cs="Arial"/>
-          <w:b/>
-          <w:b/>
-          <w:bCs/>
-          <w:sz w:val="22"/>
-          <w:szCs w:val="22"/>
-          <w:lang w:val="en"/>
-          <w:del w:id="84" w:author="Brian Shaw" w:date="2021-05-09T21:50:00Z"/>
-        </w:rPr>
-      </w:pPr>
-      <w:del w:id="83" w:author="Brian Shaw" w:date="2021-05-09T21:50:00Z">
-        <w:r>
-          <w:rPr>
-            <w:rFonts w:cs="Arial" w:ascii="Arial" w:hAnsi="Arial"/>
-            <w:b/>
-            <w:bCs/>
-            <w:sz w:val="22"/>
-            <w:szCs w:val="22"/>
-            <w:lang w:val="en"/>
-          </w:rPr>
-        </w:r>
-      </w:del>
     </w:p>
     <w:p>
       <w:pPr>
@@ -6883,6 +6877,34 @@
         <w:spacing w:lineRule="auto" w:line="480"/>
         <w:rPr>
           <w:rFonts w:ascii="Arial" w:hAnsi="Arial" w:cs="Arial"/>
+          <w:b/>
+          <w:b/>
+          <w:bCs/>
+          <w:sz w:val="22"/>
+          <w:szCs w:val="22"/>
+          <w:lang w:val="en"/>
+          <w:del w:id="94" w:author="Brian Shaw" w:date="2021-05-09T21:50:00Z"/>
+        </w:rPr>
+      </w:pPr>
+      <w:del w:id="93" w:author="Brian Shaw" w:date="2021-05-09T21:50:00Z">
+        <w:r>
+          <w:rPr>
+            <w:rFonts w:cs="Arial" w:ascii="Arial" w:hAnsi="Arial"/>
+            <w:b/>
+            <w:bCs/>
+            <w:sz w:val="22"/>
+            <w:szCs w:val="22"/>
+            <w:lang w:val="en"/>
+          </w:rPr>
+        </w:r>
+      </w:del>
+    </w:p>
+    <w:p>
+      <w:pPr>
+        <w:pStyle w:val="Normal"/>
+        <w:spacing w:lineRule="auto" w:line="480"/>
+        <w:rPr>
+          <w:rFonts w:ascii="Arial" w:hAnsi="Arial" w:cs="Arial"/>
           <w:sz w:val="22"/>
           <w:szCs w:val="22"/>
           <w:lang w:val="en"/>
@@ -7150,7 +7172,7 @@
         </w:rPr>
         <w:t xml:space="preserve">. </w:t>
       </w:r>
-      <w:ins w:id="93" w:author="Brian Shaw" w:date="2021-05-11T13:59:00Z">
+      <w:ins w:id="95" w:author="Brian Shaw" w:date="2021-05-11T13:59:00Z">
         <w:r>
           <w:rPr>
             <w:rFonts w:cs="Arial" w:ascii="Arial" w:hAnsi="Arial"/>
@@ -7161,7 +7183,7 @@
           <w:t>Additionally, all 3 of these HLA</w:t>
         </w:r>
       </w:ins>
-      <w:ins w:id="94" w:author="Brian Shaw" w:date="2021-05-11T14:07:00Z">
+      <w:ins w:id="96" w:author="Brian Shaw" w:date="2021-05-11T14:07:00Z">
         <w:r>
           <w:rPr>
             <w:rFonts w:cs="Arial" w:ascii="Arial" w:hAnsi="Arial"/>
@@ -7172,7 +7194,7 @@
           <w:t xml:space="preserve"> and the risk haplotype</w:t>
         </w:r>
       </w:ins>
-      <w:ins w:id="95" w:author="Brian Shaw" w:date="2021-05-11T13:59:00Z">
+      <w:ins w:id="97" w:author="Brian Shaw" w:date="2021-05-11T13:59:00Z">
         <w:r>
           <w:rPr>
             <w:rFonts w:cs="Arial" w:ascii="Arial" w:hAnsi="Arial"/>
@@ -7183,7 +7205,7 @@
           <w:t xml:space="preserve"> were associated with early recurrenc</w:t>
         </w:r>
       </w:ins>
-      <w:ins w:id="96" w:author="Brian Shaw" w:date="2021-05-11T14:00:00Z">
+      <w:ins w:id="98" w:author="Brian Shaw" w:date="2021-05-11T14:00:00Z">
         <w:r>
           <w:rPr>
             <w:rFonts w:cs="Arial" w:ascii="Arial" w:hAnsi="Arial"/>
@@ -7287,7 +7309,7 @@
         </w:rPr>
         <w:t>, we are the first to examine the association of HLA antigens in post-transplant FSGS recurrence.</w:t>
       </w:r>
-      <w:ins w:id="97" w:author="Brian Shaw" w:date="2021-05-11T13:59:00Z">
+      <w:ins w:id="99" w:author="Brian Shaw" w:date="2021-05-11T13:59:00Z">
         <w:r>
           <w:rPr>
             <w:rFonts w:cs="Arial" w:ascii="Arial" w:hAnsi="Arial"/>
@@ -7350,10 +7372,10 @@
           <w:sz w:val="22"/>
           <w:szCs w:val="22"/>
           <w:lang w:val="en"/>
-          <w:ins w:id="101" w:author="Brian Shaw" w:date="2021-05-05T22:08:00Z"/>
-        </w:rPr>
-      </w:pPr>
-      <w:ins w:id="98" w:author="Brian Shaw" w:date="2021-05-05T22:08:00Z">
+          <w:ins w:id="103" w:author="Brian Shaw" w:date="2021-05-05T22:08:00Z"/>
+        </w:rPr>
+      </w:pPr>
+      <w:ins w:id="100" w:author="Brian Shaw" w:date="2021-05-05T22:08:00Z">
         <w:r>
           <w:rPr>
             <w:rFonts w:cs="Arial" w:ascii="Arial" w:hAnsi="Arial"/>
@@ -7364,7 +7386,7 @@
           <w:t xml:space="preserve">More mechanistically intuitive is the fact that multiple class II HLA are associated with an increased risk of recurrence. </w:t>
         </w:r>
       </w:ins>
-      <w:ins w:id="99" w:author="Brian Shaw" w:date="2021-05-11T14:09:00Z">
+      <w:ins w:id="101" w:author="Brian Shaw" w:date="2021-05-11T14:09:00Z">
         <w:r>
           <w:rPr>
             <w:rFonts w:cs="Arial" w:ascii="Arial" w:hAnsi="Arial"/>
@@ -7375,7 +7397,7 @@
           <w:t xml:space="preserve">HLA class II expression in the kidney is constitutively low, but is upregulated in response to inflammation and injury. Therefore, interaction between HLA class II and adaptive immunity generally involves the presentation of peptides in a proinflammatory environment. </w:t>
         </w:r>
       </w:ins>
-      <w:ins w:id="100" w:author="Brian Shaw" w:date="2021-05-05T22:08:00Z">
+      <w:ins w:id="102" w:author="Brian Shaw" w:date="2021-05-05T22:08:00Z">
         <w:r>
           <w:rPr>
             <w:rFonts w:cs="Arial" w:ascii="Arial" w:hAnsi="Arial"/>
@@ -7407,7 +7429,7 @@
         </w:rPr>
         <w:t>Although our findings are important, our study has limitations. First, the data is retrospective from a large national registry. Reporting of the clinical event of recurrent FSGS may be incomplete; however, the generally high percentage of patients experiencing recurrence (28%) is compatible with known rates in the literature and not compatible with monogenic</w:t>
       </w:r>
-      <w:ins w:id="102" w:author="Brian Shaw" w:date="2021-05-05T22:08:00Z">
+      <w:ins w:id="104" w:author="Brian Shaw" w:date="2021-05-05T22:08:00Z">
         <w:r>
           <w:rPr>
             <w:rFonts w:cs="Arial" w:ascii="Arial" w:hAnsi="Arial"/>
@@ -7504,7 +7526,7 @@
         </w:rPr>
         <w:t xml:space="preserve">. This limitation may be a reason that we did not detect associations between all previously identified HLA and recurrent FSGS. However, our identification of a common risk haplotype DR7-DR53-DQ2 adds credibility to the associations we did find. Finally, it is possible that the associations we see here implicate not HLA in the pathogenesis of FSGS but rather other </w:t>
       </w:r>
-      <w:ins w:id="103" w:author="Brian Shaw" w:date="2021-05-05T22:08:00Z">
+      <w:ins w:id="105" w:author="Brian Shaw" w:date="2021-05-05T22:08:00Z">
         <w:r>
           <w:rPr>
             <w:rFonts w:cs="Arial" w:ascii="Arial" w:hAnsi="Arial"/>
@@ -7514,7 +7536,7 @@
           <w:t>variants</w:t>
         </w:r>
       </w:ins>
-      <w:del w:id="104" w:author="Brian Shaw" w:date="2021-05-05T22:08:00Z">
+      <w:del w:id="106" w:author="Brian Shaw" w:date="2021-05-05T22:08:00Z">
         <w:r>
           <w:rPr>
             <w:rFonts w:cs="Arial" w:ascii="Arial" w:hAnsi="Arial"/>
@@ -8036,10 +8058,10 @@
           <w:szCs w:val="22"/>
           <w:u w:val="single"/>
           <w:lang w:val="en"/>
-          <w:del w:id="106" w:author="Brian Shaw" w:date="2021-05-09T21:50:00Z"/>
-        </w:rPr>
-      </w:pPr>
-      <w:del w:id="105" w:author="Brian Shaw" w:date="2021-05-09T21:50:00Z">
+          <w:del w:id="108" w:author="Brian Shaw" w:date="2021-05-09T21:50:00Z"/>
+        </w:rPr>
+      </w:pPr>
+      <w:del w:id="107" w:author="Brian Shaw" w:date="2021-05-09T21:50:00Z">
         <w:r>
           <w:rPr>
             <w:rFonts w:cs="Arial" w:ascii="Arial" w:hAnsi="Arial"/>
@@ -8066,10 +8088,10 @@
           <w:szCs w:val="22"/>
           <w:u w:val="single"/>
           <w:lang w:val="en"/>
-          <w:ins w:id="108" w:author="Brian Shaw" w:date="2021-05-09T21:50:00Z"/>
-        </w:rPr>
-      </w:pPr>
-      <w:ins w:id="107" w:author="Brian Shaw" w:date="2021-05-09T21:50:00Z">
+          <w:ins w:id="110" w:author="Brian Shaw" w:date="2021-05-09T21:50:00Z"/>
+        </w:rPr>
+      </w:pPr>
+      <w:ins w:id="109" w:author="Brian Shaw" w:date="2021-05-09T21:50:00Z">
         <w:r>
           <w:rPr>
             <w:rFonts w:cs="Arial" w:ascii="Arial" w:hAnsi="Arial"/>
@@ -8082,36 +8104,6 @@
           </w:rPr>
         </w:r>
       </w:ins>
-    </w:p>
-    <w:p>
-      <w:pPr>
-        <w:pStyle w:val="Normal"/>
-        <w:spacing w:lineRule="auto" w:line="480"/>
-        <w:rPr>
-          <w:rFonts w:ascii="Arial" w:hAnsi="Arial" w:cs="Arial"/>
-          <w:b/>
-          <w:b/>
-          <w:bCs/>
-          <w:sz w:val="22"/>
-          <w:szCs w:val="22"/>
-          <w:u w:val="single"/>
-          <w:lang w:val="en"/>
-          <w:del w:id="110" w:author="Brian Shaw" w:date="2021-05-09T21:50:00Z"/>
-        </w:rPr>
-      </w:pPr>
-      <w:del w:id="109" w:author="Brian Shaw" w:date="2021-05-09T21:50:00Z">
-        <w:r>
-          <w:rPr>
-            <w:rFonts w:cs="Arial" w:ascii="Arial" w:hAnsi="Arial"/>
-            <w:b/>
-            <w:bCs/>
-            <w:sz w:val="22"/>
-            <w:szCs w:val="22"/>
-            <w:u w:val="single"/>
-            <w:lang w:val="en"/>
-          </w:rPr>
-        </w:r>
-      </w:del>
     </w:p>
     <w:p>
       <w:pPr>
@@ -8239,20 +8231,50 @@
         <w:spacing w:lineRule="auto" w:line="480"/>
         <w:rPr>
           <w:rFonts w:ascii="Arial" w:hAnsi="Arial" w:cs="Arial"/>
-          <w:sz w:val="22"/>
-          <w:szCs w:val="22"/>
-          <w:lang w:val="en"/>
-        </w:rPr>
-      </w:pPr>
-      <w:r>
-        <w:rPr>
-          <w:rFonts w:cs="Arial" w:ascii="Arial" w:hAnsi="Arial"/>
+          <w:b/>
           <w:b/>
           <w:bCs/>
           <w:sz w:val="22"/>
           <w:szCs w:val="22"/>
           <w:u w:val="single"/>
           <w:lang w:val="en"/>
+          <w:del w:id="120" w:author="Brian Shaw" w:date="2021-05-09T21:50:00Z"/>
+        </w:rPr>
+      </w:pPr>
+      <w:del w:id="119" w:author="Brian Shaw" w:date="2021-05-09T21:50:00Z">
+        <w:r>
+          <w:rPr>
+            <w:rFonts w:cs="Arial" w:ascii="Arial" w:hAnsi="Arial"/>
+            <w:b/>
+            <w:bCs/>
+            <w:sz w:val="22"/>
+            <w:szCs w:val="22"/>
+            <w:u w:val="single"/>
+            <w:lang w:val="en"/>
+          </w:rPr>
+        </w:r>
+      </w:del>
+    </w:p>
+    <w:p>
+      <w:pPr>
+        <w:pStyle w:val="Normal"/>
+        <w:spacing w:lineRule="auto" w:line="480"/>
+        <w:rPr>
+          <w:rFonts w:ascii="Arial" w:hAnsi="Arial" w:cs="Arial"/>
+          <w:sz w:val="22"/>
+          <w:szCs w:val="22"/>
+          <w:lang w:val="en"/>
+        </w:rPr>
+      </w:pPr>
+      <w:r>
+        <w:rPr>
+          <w:rFonts w:cs="Arial" w:ascii="Arial" w:hAnsi="Arial"/>
+          <w:b/>
+          <w:bCs/>
+          <w:sz w:val="22"/>
+          <w:szCs w:val="22"/>
+          <w:u w:val="single"/>
+          <w:lang w:val="en"/>
         </w:rPr>
         <w:t>Figure Legends</w:t>
       </w:r>
@@ -8464,7 +8486,7 @@
         </w:rPr>
         <w:t xml:space="preserve"> Association between all Recipient HLA antigens significantly associated with disease recurrence. HLA-DR7, DR53, and DQ2 are all positively correlated with one another. </w:t>
       </w:r>
-      <w:ins w:id="119" w:author="Brian Shaw" w:date="2021-05-05T22:08:00Z">
+      <w:ins w:id="121" w:author="Brian Shaw" w:date="2021-05-05T22:08:00Z">
         <w:r>
           <w:rPr>
             <w:rFonts w:cs="Arial" w:ascii="Arial" w:hAnsi="Arial"/>
@@ -10623,7 +10645,7 @@
       </w:tr>
       <w:tr>
         <w:trPr>
-          <w:del w:id="120" w:author="Brian Shaw" w:date="2021-05-09T21:00:00Z"/>
+          <w:del w:id="122" w:author="Brian Shaw" w:date="2021-05-09T21:00:00Z"/>
         </w:trPr>
         <w:tc>
           <w:tcPr>
@@ -10646,7 +10668,7 @@
                 <w:rFonts w:ascii="Arial" w:hAnsi="Arial" w:cs="Arial"/>
               </w:rPr>
             </w:pPr>
-            <w:del w:id="121" w:author="Brian Shaw" w:date="2021-05-09T21:00:00Z">
+            <w:del w:id="123" w:author="Brian Shaw" w:date="2021-05-09T21:00:00Z">
               <w:r>
                 <w:rPr>
                   <w:rFonts w:eastAsia="Calibri" w:cs="Arial" w:ascii="Arial" w:hAnsi="Arial"/>
@@ -10660,7 +10682,7 @@
                 <w:delText>Insurance Status</w:delText>
               </w:r>
             </w:del>
-            <w:del w:id="122" w:author="Brian Shaw" w:date="2021-05-09T21:00:00Z">
+            <w:del w:id="124" w:author="Brian Shaw" w:date="2021-05-09T21:00:00Z">
               <w:r>
                 <w:rPr>
                   <w:rFonts w:eastAsia="Calibri" w:cs="Arial" w:ascii="Arial" w:hAnsi="Arial"/>
@@ -10759,7 +10781,7 @@
                 <w:rFonts w:ascii="Arial" w:hAnsi="Arial" w:cs="Arial"/>
               </w:rPr>
             </w:pPr>
-            <w:del w:id="123" w:author="Brian Shaw" w:date="2021-05-09T21:00:00Z">
+            <w:del w:id="125" w:author="Brian Shaw" w:date="2021-05-09T21:00:00Z">
               <w:r>
                 <w:rPr>
                   <w:rFonts w:eastAsia="Calibri" w:cs="Arial" w:ascii="Arial" w:hAnsi="Arial"/>
@@ -10771,7 +10793,7 @@
                 <w:delText xml:space="preserve"> </w:delText>
               </w:r>
             </w:del>
-            <w:del w:id="124" w:author="Brian Shaw" w:date="2021-05-09T21:00:00Z">
+            <w:del w:id="126" w:author="Brian Shaw" w:date="2021-05-09T21:00:00Z">
               <w:r>
                 <w:rPr>
                   <w:rFonts w:eastAsia="Calibri" w:cs="Arial" w:ascii="Arial" w:hAnsi="Arial"/>
@@ -10788,7 +10810,7 @@
       </w:tr>
       <w:tr>
         <w:trPr>
-          <w:del w:id="125" w:author="Brian Shaw" w:date="2021-05-09T21:00:00Z"/>
+          <w:del w:id="127" w:author="Brian Shaw" w:date="2021-05-09T21:00:00Z"/>
         </w:trPr>
         <w:tc>
           <w:tcPr>
@@ -10811,7 +10833,7 @@
                 <w:rFonts w:ascii="Arial" w:hAnsi="Arial" w:cs="Arial"/>
               </w:rPr>
             </w:pPr>
-            <w:del w:id="126" w:author="Brian Shaw" w:date="2021-05-09T21:00:00Z">
+            <w:del w:id="128" w:author="Brian Shaw" w:date="2021-05-09T21:00:00Z">
               <w:r>
                 <w:rPr>
                   <w:rFonts w:eastAsia="Calibri" w:cs="Arial" w:ascii="Arial" w:hAnsi="Arial"/>
@@ -10823,7 +10845,7 @@
                 <w:delText xml:space="preserve">   </w:delText>
               </w:r>
             </w:del>
-            <w:del w:id="127" w:author="Brian Shaw" w:date="2021-05-09T21:00:00Z">
+            <w:del w:id="129" w:author="Brian Shaw" w:date="2021-05-09T21:00:00Z">
               <w:r>
                 <w:rPr>
                   <w:rFonts w:eastAsia="Calibri" w:cs="Arial" w:ascii="Arial" w:hAnsi="Arial"/>
@@ -10858,7 +10880,7 @@
                 <w:rFonts w:ascii="Arial" w:hAnsi="Arial" w:cs="Arial"/>
               </w:rPr>
             </w:pPr>
-            <w:del w:id="128" w:author="Brian Shaw" w:date="2021-05-09T21:00:00Z">
+            <w:del w:id="130" w:author="Brian Shaw" w:date="2021-05-09T21:00:00Z">
               <w:r>
                 <w:rPr>
                   <w:rFonts w:eastAsia="Calibri" w:cs="Arial" w:ascii="Arial" w:hAnsi="Arial"/>
@@ -10893,7 +10915,7 @@
                 <w:rFonts w:ascii="Arial" w:hAnsi="Arial" w:cs="Arial"/>
               </w:rPr>
             </w:pPr>
-            <w:del w:id="129" w:author="Brian Shaw" w:date="2021-05-09T21:00:00Z">
+            <w:del w:id="131" w:author="Brian Shaw" w:date="2021-05-09T21:00:00Z">
               <w:r>
                 <w:rPr>
                   <w:rFonts w:eastAsia="Calibri" w:cs="Arial" w:ascii="Arial" w:hAnsi="Arial"/>
@@ -10942,7 +10964,7 @@
       </w:tr>
       <w:tr>
         <w:trPr>
-          <w:del w:id="130" w:author="Brian Shaw" w:date="2021-05-09T21:00:00Z"/>
+          <w:del w:id="132" w:author="Brian Shaw" w:date="2021-05-09T21:00:00Z"/>
         </w:trPr>
         <w:tc>
           <w:tcPr>
@@ -10965,7 +10987,7 @@
                 <w:rFonts w:ascii="Arial" w:hAnsi="Arial" w:cs="Arial"/>
               </w:rPr>
             </w:pPr>
-            <w:del w:id="131" w:author="Brian Shaw" w:date="2021-05-09T21:00:00Z">
+            <w:del w:id="133" w:author="Brian Shaw" w:date="2021-05-09T21:00:00Z">
               <w:r>
                 <w:rPr>
                   <w:rFonts w:eastAsia="Calibri" w:cs="Arial" w:ascii="Arial" w:hAnsi="Arial"/>
@@ -10977,7 +10999,7 @@
                 <w:delText xml:space="preserve">   </w:delText>
               </w:r>
             </w:del>
-            <w:del w:id="132" w:author="Brian Shaw" w:date="2021-05-09T21:00:00Z">
+            <w:del w:id="134" w:author="Brian Shaw" w:date="2021-05-09T21:00:00Z">
               <w:r>
                 <w:rPr>
                   <w:rFonts w:eastAsia="Calibri" w:cs="Arial" w:ascii="Arial" w:hAnsi="Arial"/>
@@ -11012,7 +11034,7 @@
                 <w:rFonts w:ascii="Arial" w:hAnsi="Arial" w:cs="Arial"/>
               </w:rPr>
             </w:pPr>
-            <w:del w:id="133" w:author="Brian Shaw" w:date="2021-05-09T21:00:00Z">
+            <w:del w:id="135" w:author="Brian Shaw" w:date="2021-05-09T21:00:00Z">
               <w:r>
                 <w:rPr>
                   <w:rFonts w:eastAsia="Calibri" w:cs="Arial" w:ascii="Arial" w:hAnsi="Arial"/>
@@ -11047,7 +11069,7 @@
                 <w:rFonts w:ascii="Arial" w:hAnsi="Arial" w:cs="Arial"/>
               </w:rPr>
             </w:pPr>
-            <w:del w:id="134" w:author="Brian Shaw" w:date="2021-05-09T21:00:00Z">
+            <w:del w:id="136" w:author="Brian Shaw" w:date="2021-05-09T21:00:00Z">
               <w:r>
                 <w:rPr>
                   <w:rFonts w:eastAsia="Calibri" w:cs="Arial" w:ascii="Arial" w:hAnsi="Arial"/>
@@ -11096,7 +11118,7 @@
       </w:tr>
       <w:tr>
         <w:trPr>
-          <w:del w:id="135" w:author="Brian Shaw" w:date="2021-05-09T21:00:00Z"/>
+          <w:del w:id="137" w:author="Brian Shaw" w:date="2021-05-09T21:00:00Z"/>
         </w:trPr>
         <w:tc>
           <w:tcPr>
@@ -11119,7 +11141,7 @@
                 <w:rFonts w:ascii="Arial" w:hAnsi="Arial" w:cs="Arial"/>
               </w:rPr>
             </w:pPr>
-            <w:del w:id="136" w:author="Brian Shaw" w:date="2021-05-09T21:00:00Z">
+            <w:del w:id="138" w:author="Brian Shaw" w:date="2021-05-09T21:00:00Z">
               <w:r>
                 <w:rPr>
                   <w:rFonts w:eastAsia="Calibri" w:cs="Arial" w:ascii="Arial" w:hAnsi="Arial"/>
@@ -11131,7 +11153,7 @@
                 <w:delText xml:space="preserve">   </w:delText>
               </w:r>
             </w:del>
-            <w:del w:id="137" w:author="Brian Shaw" w:date="2021-05-09T21:00:00Z">
+            <w:del w:id="139" w:author="Brian Shaw" w:date="2021-05-09T21:00:00Z">
               <w:r>
                 <w:rPr>
                   <w:rFonts w:eastAsia="Calibri" w:cs="Arial" w:ascii="Arial" w:hAnsi="Arial"/>
@@ -11166,7 +11188,7 @@
                 <w:rFonts w:ascii="Arial" w:hAnsi="Arial" w:cs="Arial"/>
               </w:rPr>
             </w:pPr>
-            <w:del w:id="138" w:author="Brian Shaw" w:date="2021-05-09T21:00:00Z">
+            <w:del w:id="140" w:author="Brian Shaw" w:date="2021-05-09T21:00:00Z">
               <w:r>
                 <w:rPr>
                   <w:rFonts w:eastAsia="Calibri" w:cs="Arial" w:ascii="Arial" w:hAnsi="Arial"/>
@@ -11201,7 +11223,7 @@
                 <w:rFonts w:ascii="Arial" w:hAnsi="Arial" w:cs="Arial"/>
               </w:rPr>
             </w:pPr>
-            <w:del w:id="139" w:author="Brian Shaw" w:date="2021-05-09T21:00:00Z">
+            <w:del w:id="141" w:author="Brian Shaw" w:date="2021-05-09T21:00:00Z">
               <w:r>
                 <w:rPr>
                   <w:rFonts w:eastAsia="Calibri" w:cs="Arial" w:ascii="Arial" w:hAnsi="Arial"/>
@@ -12091,10 +12113,10 @@
           <w:sz w:val="22"/>
           <w:szCs w:val="22"/>
           <w:lang w:val="en"/>
-          <w:ins w:id="141" w:author="Brian Shaw" w:date="2021-05-09T21:50:00Z"/>
-        </w:rPr>
-      </w:pPr>
-      <w:ins w:id="140" w:author="Brian Shaw" w:date="2021-05-09T21:50:00Z">
+          <w:ins w:id="143" w:author="Brian Shaw" w:date="2021-05-09T21:50:00Z"/>
+        </w:rPr>
+      </w:pPr>
+      <w:ins w:id="142" w:author="Brian Shaw" w:date="2021-05-09T21:50:00Z">
         <w:r>
           <w:rPr>
             <w:rFonts w:cs="Arial" w:ascii="Arial" w:hAnsi="Arial"/>
@@ -12359,7 +12381,7 @@
               </w:rPr>
               <w:t>N=</w:t>
             </w:r>
-            <w:ins w:id="142" w:author="Brian Shaw" w:date="2021-05-09T21:25:00Z">
+            <w:ins w:id="144" w:author="Brian Shaw" w:date="2021-05-09T21:25:00Z">
               <w:r>
                 <w:rPr>
                   <w:rFonts w:cs="Arial" w:ascii="Arial" w:hAnsi="Arial"/>
@@ -12372,7 +12394,7 @@
                 <w:t>856</w:t>
               </w:r>
             </w:ins>
-            <w:del w:id="143" w:author="Brian Shaw" w:date="2021-05-09T21:25:00Z">
+            <w:del w:id="145" w:author="Brian Shaw" w:date="2021-05-09T21:25:00Z">
               <w:r>
                 <w:rPr>
                   <w:rFonts w:cs="Arial" w:ascii="Arial" w:hAnsi="Arial"/>
@@ -12385,7 +12407,7 @@
                 <w:delText>8</w:delText>
               </w:r>
             </w:del>
-            <w:del w:id="144" w:author="Brian Shaw" w:date="2021-05-09T21:22:00Z">
+            <w:del w:id="146" w:author="Brian Shaw" w:date="2021-05-09T21:22:00Z">
               <w:r>
                 <w:rPr>
                   <w:rFonts w:cs="Arial" w:ascii="Arial" w:hAnsi="Arial"/>
@@ -12432,7 +12454,7 @@
               </w:rPr>
               <w:t>N=</w:t>
             </w:r>
-            <w:ins w:id="145" w:author="Brian Shaw" w:date="2021-05-09T21:25:00Z">
+            <w:ins w:id="147" w:author="Brian Shaw" w:date="2021-05-09T21:25:00Z">
               <w:r>
                 <w:rPr>
                   <w:rFonts w:cs="Arial" w:ascii="Arial" w:hAnsi="Arial"/>
@@ -12445,7 +12467,7 @@
                 <w:t>328</w:t>
               </w:r>
             </w:ins>
-            <w:del w:id="146" w:author="Brian Shaw" w:date="2021-05-09T21:25:00Z">
+            <w:del w:id="148" w:author="Brian Shaw" w:date="2021-05-09T21:25:00Z">
               <w:r>
                 <w:rPr>
                   <w:rFonts w:cs="Arial" w:ascii="Arial" w:hAnsi="Arial"/>
@@ -12647,7 +12669,7 @@
               </w:rPr>
               <w:t>0.</w:t>
             </w:r>
-            <w:ins w:id="147" w:author="Brian Shaw" w:date="2021-05-09T21:25:00Z">
+            <w:ins w:id="149" w:author="Brian Shaw" w:date="2021-05-09T21:25:00Z">
               <w:r>
                 <w:rPr>
                   <w:rFonts w:eastAsia="Calibri" w:cs="Arial" w:ascii="Arial" w:hAnsi="Arial"/>
@@ -12659,7 +12681,7 @@
                 <w:t>17</w:t>
               </w:r>
             </w:ins>
-            <w:del w:id="148" w:author="Brian Shaw" w:date="2021-05-09T21:25:00Z">
+            <w:del w:id="150" w:author="Brian Shaw" w:date="2021-05-09T21:25:00Z">
               <w:r>
                 <w:rPr>
                   <w:rFonts w:eastAsia="Calibri" w:cs="Arial" w:ascii="Arial" w:hAnsi="Arial"/>
@@ -12785,7 +12807,7 @@
               </w:rPr>
               <w:t>74 (2</w:t>
             </w:r>
-            <w:ins w:id="149" w:author="Brian Shaw" w:date="2021-05-09T21:25:00Z">
+            <w:ins w:id="151" w:author="Brian Shaw" w:date="2021-05-09T21:25:00Z">
               <w:r>
                 <w:rPr>
                   <w:rFonts w:eastAsia="Calibri" w:cs="Arial" w:ascii="Arial" w:hAnsi="Arial"/>
@@ -12797,7 +12819,7 @@
                 <w:t>3</w:t>
               </w:r>
             </w:ins>
-            <w:del w:id="150" w:author="Brian Shaw" w:date="2021-05-09T21:25:00Z">
+            <w:del w:id="152" w:author="Brian Shaw" w:date="2021-05-09T21:25:00Z">
               <w:r>
                 <w:rPr>
                   <w:rFonts w:eastAsia="Calibri" w:cs="Arial" w:ascii="Arial" w:hAnsi="Arial"/>
@@ -12862,7 +12884,7 @@
               </w:rPr>
               <w:t>0.3</w:t>
             </w:r>
-            <w:ins w:id="151" w:author="Brian Shaw" w:date="2021-05-09T21:25:00Z">
+            <w:ins w:id="153" w:author="Brian Shaw" w:date="2021-05-09T21:25:00Z">
               <w:r>
                 <w:rPr>
                   <w:rFonts w:eastAsia="Calibri" w:cs="Arial" w:ascii="Arial" w:hAnsi="Arial"/>
@@ -12874,7 +12896,7 @@
                 <w:t>0</w:t>
               </w:r>
             </w:ins>
-            <w:del w:id="152" w:author="Brian Shaw" w:date="2021-05-09T21:25:00Z">
+            <w:del w:id="154" w:author="Brian Shaw" w:date="2021-05-09T21:25:00Z">
               <w:r>
                 <w:rPr>
                   <w:rFonts w:eastAsia="Calibri" w:cs="Arial" w:ascii="Arial" w:hAnsi="Arial"/>
@@ -12967,7 +12989,7 @@
               </w:rPr>
               <w:t>33</w:t>
             </w:r>
-            <w:ins w:id="153" w:author="Brian Shaw" w:date="2021-05-09T21:26:00Z">
+            <w:ins w:id="155" w:author="Brian Shaw" w:date="2021-05-09T21:26:00Z">
               <w:r>
                 <w:rPr>
                   <w:rFonts w:eastAsia="Calibri" w:cs="Arial" w:ascii="Arial" w:hAnsi="Arial"/>
@@ -12979,7 +13001,7 @@
                 <w:t>8</w:t>
               </w:r>
             </w:ins>
-            <w:del w:id="154" w:author="Brian Shaw" w:date="2021-05-09T21:26:00Z">
+            <w:del w:id="156" w:author="Brian Shaw" w:date="2021-05-09T21:26:00Z">
               <w:r>
                 <w:rPr>
                   <w:rFonts w:eastAsia="Calibri" w:cs="Arial" w:ascii="Arial" w:hAnsi="Arial"/>
@@ -13034,7 +13056,7 @@
               </w:rPr>
               <w:t>13</w:t>
             </w:r>
-            <w:ins w:id="155" w:author="Brian Shaw" w:date="2021-05-09T21:26:00Z">
+            <w:ins w:id="157" w:author="Brian Shaw" w:date="2021-05-09T21:26:00Z">
               <w:r>
                 <w:rPr>
                   <w:rFonts w:eastAsia="Calibri" w:cs="Arial" w:ascii="Arial" w:hAnsi="Arial"/>
@@ -13046,7 +13068,7 @@
                 <w:t>6</w:t>
               </w:r>
             </w:ins>
-            <w:del w:id="156" w:author="Brian Shaw" w:date="2021-05-09T21:26:00Z">
+            <w:del w:id="158" w:author="Brian Shaw" w:date="2021-05-09T21:26:00Z">
               <w:r>
                 <w:rPr>
                   <w:rFonts w:eastAsia="Calibri" w:cs="Arial" w:ascii="Arial" w:hAnsi="Arial"/>
@@ -13068,7 +13090,7 @@
               </w:rPr>
               <w:t xml:space="preserve"> (4</w:t>
             </w:r>
-            <w:ins w:id="157" w:author="Brian Shaw" w:date="2021-05-09T21:26:00Z">
+            <w:ins w:id="159" w:author="Brian Shaw" w:date="2021-05-09T21:26:00Z">
               <w:r>
                 <w:rPr>
                   <w:rFonts w:eastAsia="Calibri" w:cs="Arial" w:ascii="Arial" w:hAnsi="Arial"/>
@@ -13080,7 +13102,7 @@
                 <w:t>1</w:t>
               </w:r>
             </w:ins>
-            <w:del w:id="158" w:author="Brian Shaw" w:date="2021-05-09T21:26:00Z">
+            <w:del w:id="160" w:author="Brian Shaw" w:date="2021-05-09T21:26:00Z">
               <w:r>
                 <w:rPr>
                   <w:rFonts w:eastAsia="Calibri" w:cs="Arial" w:ascii="Arial" w:hAnsi="Arial"/>
@@ -13145,7 +13167,7 @@
               </w:rPr>
               <w:t>0.</w:t>
             </w:r>
-            <w:ins w:id="159" w:author="Brian Shaw" w:date="2021-05-09T21:26:00Z">
+            <w:ins w:id="161" w:author="Brian Shaw" w:date="2021-05-09T21:26:00Z">
               <w:r>
                 <w:rPr>
                   <w:rFonts w:eastAsia="Calibri" w:cs="Arial" w:ascii="Arial" w:hAnsi="Arial"/>
@@ -13157,7 +13179,7 @@
                 <w:t>53</w:t>
               </w:r>
             </w:ins>
-            <w:del w:id="160" w:author="Brian Shaw" w:date="2021-05-09T21:26:00Z">
+            <w:del w:id="162" w:author="Brian Shaw" w:date="2021-05-09T21:26:00Z">
               <w:r>
                 <w:rPr>
                   <w:rFonts w:eastAsia="Calibri" w:cs="Arial" w:ascii="Arial" w:hAnsi="Arial"/>
@@ -13481,7 +13503,7 @@
               </w:rPr>
               <w:t>0.1</w:t>
             </w:r>
-            <w:ins w:id="161" w:author="Brian Shaw" w:date="2021-05-09T21:26:00Z">
+            <w:ins w:id="163" w:author="Brian Shaw" w:date="2021-05-09T21:26:00Z">
               <w:r>
                 <w:rPr>
                   <w:rFonts w:eastAsia="Calibri" w:cs="Arial" w:ascii="Arial" w:hAnsi="Arial"/>
@@ -13493,7 +13515,7 @@
                 <w:t>8</w:t>
               </w:r>
             </w:ins>
-            <w:del w:id="162" w:author="Brian Shaw" w:date="2021-05-09T21:26:00Z">
+            <w:del w:id="164" w:author="Brian Shaw" w:date="2021-05-09T21:26:00Z">
               <w:r>
                 <w:rPr>
                   <w:rFonts w:eastAsia="Calibri" w:cs="Arial" w:ascii="Arial" w:hAnsi="Arial"/>
@@ -14304,7 +14326,7 @@
               </w:rPr>
               <w:t>69</w:t>
             </w:r>
-            <w:ins w:id="163" w:author="Brian Shaw" w:date="2021-05-09T21:27:00Z">
+            <w:ins w:id="165" w:author="Brian Shaw" w:date="2021-05-09T21:27:00Z">
               <w:r>
                 <w:rPr>
                   <w:rFonts w:eastAsia="Calibri" w:cs="Arial" w:ascii="Arial" w:hAnsi="Arial"/>
@@ -14316,7 +14338,7 @@
                 <w:t>2</w:t>
               </w:r>
             </w:ins>
-            <w:del w:id="164" w:author="Brian Shaw" w:date="2021-05-09T21:27:00Z">
+            <w:del w:id="166" w:author="Brian Shaw" w:date="2021-05-09T21:27:00Z">
               <w:r>
                 <w:rPr>
                   <w:rFonts w:eastAsia="Calibri" w:cs="Arial" w:ascii="Arial" w:hAnsi="Arial"/>
@@ -14371,7 +14393,7 @@
               </w:rPr>
               <w:t>27</w:t>
             </w:r>
-            <w:ins w:id="165" w:author="Brian Shaw" w:date="2021-05-09T21:27:00Z">
+            <w:ins w:id="167" w:author="Brian Shaw" w:date="2021-05-09T21:27:00Z">
               <w:r>
                 <w:rPr>
                   <w:rFonts w:eastAsia="Calibri" w:cs="Arial" w:ascii="Arial" w:hAnsi="Arial"/>
@@ -14383,7 +14405,7 @@
                 <w:t>1</w:t>
               </w:r>
             </w:ins>
-            <w:del w:id="166" w:author="Brian Shaw" w:date="2021-05-09T21:27:00Z">
+            <w:del w:id="168" w:author="Brian Shaw" w:date="2021-05-09T21:27:00Z">
               <w:r>
                 <w:rPr>
                   <w:rFonts w:eastAsia="Calibri" w:cs="Arial" w:ascii="Arial" w:hAnsi="Arial"/>
@@ -14551,7 +14573,7 @@
               </w:rPr>
               <w:t>24.</w:t>
             </w:r>
-            <w:ins w:id="167" w:author="Brian Shaw" w:date="2021-05-09T21:27:00Z">
+            <w:ins w:id="169" w:author="Brian Shaw" w:date="2021-05-09T21:27:00Z">
               <w:r>
                 <w:rPr>
                   <w:rFonts w:eastAsia="Calibri" w:cs="Arial" w:ascii="Arial" w:hAnsi="Arial"/>
@@ -14563,7 +14585,7 @@
                 <w:t>7</w:t>
               </w:r>
             </w:ins>
-            <w:del w:id="168" w:author="Brian Shaw" w:date="2021-05-09T21:27:00Z">
+            <w:del w:id="170" w:author="Brian Shaw" w:date="2021-05-09T21:27:00Z">
               <w:r>
                 <w:rPr>
                   <w:rFonts w:eastAsia="Calibri" w:cs="Arial" w:ascii="Arial" w:hAnsi="Arial"/>
@@ -14585,7 +14607,7 @@
               </w:rPr>
               <w:t xml:space="preserve"> (21.</w:t>
             </w:r>
-            <w:ins w:id="169" w:author="Brian Shaw" w:date="2021-05-09T21:27:00Z">
+            <w:ins w:id="171" w:author="Brian Shaw" w:date="2021-05-09T21:27:00Z">
               <w:r>
                 <w:rPr>
                   <w:rFonts w:eastAsia="Calibri" w:cs="Arial" w:ascii="Arial" w:hAnsi="Arial"/>
@@ -14597,7 +14619,7 @@
                 <w:t>5</w:t>
               </w:r>
             </w:ins>
-            <w:del w:id="170" w:author="Brian Shaw" w:date="2021-05-09T21:27:00Z">
+            <w:del w:id="172" w:author="Brian Shaw" w:date="2021-05-09T21:27:00Z">
               <w:r>
                 <w:rPr>
                   <w:rFonts w:eastAsia="Calibri" w:cs="Arial" w:ascii="Arial" w:hAnsi="Arial"/>
@@ -14662,7 +14684,7 @@
               </w:rPr>
               <w:t>0</w:t>
             </w:r>
-            <w:ins w:id="171" w:author="Brian Shaw" w:date="2021-05-09T21:27:00Z">
+            <w:ins w:id="173" w:author="Brian Shaw" w:date="2021-05-09T21:27:00Z">
               <w:r>
                 <w:rPr>
                   <w:rFonts w:eastAsia="Calibri" w:cs="Arial" w:ascii="Arial" w:hAnsi="Arial"/>
@@ -14674,7 +14696,7 @@
                 <w:t>.12</w:t>
               </w:r>
             </w:ins>
-            <w:del w:id="172" w:author="Brian Shaw" w:date="2021-05-09T21:27:00Z">
+            <w:del w:id="174" w:author="Brian Shaw" w:date="2021-05-09T21:27:00Z">
               <w:r>
                 <w:rPr>
                   <w:rFonts w:eastAsia="Calibri" w:cs="Arial" w:ascii="Arial" w:hAnsi="Arial"/>
@@ -14768,7 +14790,7 @@
               </w:rPr>
               <w:t>33</w:t>
             </w:r>
-            <w:ins w:id="173" w:author="Brian Shaw" w:date="2021-05-09T21:28:00Z">
+            <w:ins w:id="175" w:author="Brian Shaw" w:date="2021-05-09T21:28:00Z">
               <w:r>
                 <w:rPr>
                   <w:rFonts w:eastAsia="Calibri" w:cs="Arial" w:ascii="Arial" w:hAnsi="Arial"/>
@@ -14780,7 +14802,7 @@
                 <w:t>4</w:t>
               </w:r>
             </w:ins>
-            <w:del w:id="174" w:author="Brian Shaw" w:date="2021-05-09T21:28:00Z">
+            <w:del w:id="176" w:author="Brian Shaw" w:date="2021-05-09T21:28:00Z">
               <w:r>
                 <w:rPr>
                   <w:rFonts w:eastAsia="Calibri" w:cs="Arial" w:ascii="Arial" w:hAnsi="Arial"/>
@@ -14846,7 +14868,7 @@
               </w:rPr>
               <w:t>1</w:t>
             </w:r>
-            <w:ins w:id="175" w:author="Brian Shaw" w:date="2021-05-09T21:28:00Z">
+            <w:ins w:id="177" w:author="Brian Shaw" w:date="2021-05-09T21:28:00Z">
               <w:r>
                 <w:rPr>
                   <w:rFonts w:eastAsia="Calibri" w:cs="Arial" w:ascii="Arial" w:hAnsi="Arial"/>
@@ -14858,7 +14880,7 @@
                 <w:t>28</w:t>
               </w:r>
             </w:ins>
-            <w:del w:id="176" w:author="Brian Shaw" w:date="2021-05-09T21:28:00Z">
+            <w:del w:id="178" w:author="Brian Shaw" w:date="2021-05-09T21:28:00Z">
               <w:r>
                 <w:rPr>
                   <w:rFonts w:eastAsia="Calibri" w:cs="Arial" w:ascii="Arial" w:hAnsi="Arial"/>
@@ -14934,7 +14956,7 @@
               </w:rPr>
               <w:t>0.</w:t>
             </w:r>
-            <w:ins w:id="177" w:author="Brian Shaw" w:date="2021-05-09T21:28:00Z">
+            <w:ins w:id="179" w:author="Brian Shaw" w:date="2021-05-09T21:28:00Z">
               <w:r>
                 <w:rPr>
                   <w:rFonts w:eastAsia="Calibri" w:cs="Arial" w:ascii="Arial" w:hAnsi="Arial"/>
@@ -14946,7 +14968,7 @@
                 <w:t>51</w:t>
               </w:r>
             </w:ins>
-            <w:del w:id="178" w:author="Brian Shaw" w:date="2021-05-09T21:28:00Z">
+            <w:del w:id="180" w:author="Brian Shaw" w:date="2021-05-09T21:28:00Z">
               <w:r>
                 <w:rPr>
                   <w:rFonts w:eastAsia="Calibri" w:cs="Arial" w:ascii="Arial" w:hAnsi="Arial"/>
@@ -15093,7 +15115,7 @@
                 <w:rFonts w:ascii="Arial" w:hAnsi="Arial" w:cs="Arial"/>
               </w:rPr>
             </w:pPr>
-            <w:del w:id="179" w:author="Brian Shaw" w:date="2021-05-09T21:28:00Z">
+            <w:del w:id="181" w:author="Brian Shaw" w:date="2021-05-09T21:28:00Z">
               <w:r>
                 <w:rPr>
                   <w:rFonts w:eastAsia="Calibri" w:cs="Arial" w:ascii="Arial" w:hAnsi="Arial"/>
@@ -15105,7 +15127,7 @@
                 <w:delText xml:space="preserve"> </w:delText>
               </w:r>
             </w:del>
-            <w:del w:id="180" w:author="Brian Shaw" w:date="2021-05-09T21:28:00Z">
+            <w:del w:id="182" w:author="Brian Shaw" w:date="2021-05-09T21:28:00Z">
               <w:r>
                 <w:rPr>
                   <w:rFonts w:eastAsia="Calibri" w:cs="Arial" w:ascii="Arial" w:hAnsi="Arial"/>
@@ -15117,7 +15139,7 @@
                 <w:delText>0.046</w:delText>
               </w:r>
             </w:del>
-            <w:ins w:id="181" w:author="Brian Shaw" w:date="2021-05-09T21:28:00Z">
+            <w:ins w:id="183" w:author="Brian Shaw" w:date="2021-05-09T21:28:00Z">
               <w:r>
                 <w:rPr>
                   <w:rFonts w:eastAsia="Calibri" w:cs="Arial" w:ascii="Arial" w:hAnsi="Arial"/>
@@ -15207,84 +15229,6 @@
                 <w:lang w:val="en-US" w:eastAsia="en-US" w:bidi="ar-SA"/>
               </w:rPr>
               <w:t>13</w:t>
-            </w:r>
-            <w:ins w:id="182" w:author="Brian Shaw" w:date="2021-05-09T21:28:00Z">
-              <w:r>
-                <w:rPr>
-                  <w:rFonts w:eastAsia="Calibri" w:cs="Arial" w:ascii="Arial" w:hAnsi="Arial"/>
-                  <w:kern w:val="0"/>
-                  <w:sz w:val="22"/>
-                  <w:szCs w:val="22"/>
-                  <w:lang w:val="en-US" w:eastAsia="en-US" w:bidi="ar-SA"/>
-                </w:rPr>
-                <w:t>5</w:t>
-              </w:r>
-            </w:ins>
-            <w:del w:id="183" w:author="Brian Shaw" w:date="2021-05-09T21:28:00Z">
-              <w:r>
-                <w:rPr>
-                  <w:rFonts w:eastAsia="Calibri" w:cs="Arial" w:ascii="Arial" w:hAnsi="Arial"/>
-                  <w:kern w:val="0"/>
-                  <w:sz w:val="22"/>
-                  <w:szCs w:val="22"/>
-                  <w:lang w:val="en-US" w:eastAsia="en-US" w:bidi="ar-SA"/>
-                </w:rPr>
-                <w:delText>6</w:delText>
-              </w:r>
-            </w:del>
-            <w:r>
-              <w:rPr>
-                <w:rFonts w:eastAsia="Calibri" w:cs="Arial" w:ascii="Arial" w:hAnsi="Arial"/>
-                <w:kern w:val="0"/>
-                <w:sz w:val="22"/>
-                <w:szCs w:val="22"/>
-                <w:lang w:val="en-US" w:eastAsia="en-US" w:bidi="ar-SA"/>
-              </w:rPr>
-              <w:t xml:space="preserve"> (21%)</w:t>
-            </w:r>
-            <w:r>
-              <w:rPr>
-                <w:rFonts w:cs="Arial" w:ascii="Arial" w:hAnsi="Arial"/>
-                <w:kern w:val="0"/>
-                <w:sz w:val="22"/>
-                <w:szCs w:val="22"/>
-                <w:vertAlign w:val="superscript"/>
-                <w:lang w:val="en" w:eastAsia="en-US" w:bidi="ar-SA"/>
-              </w:rPr>
-              <w:t>†</w:t>
-            </w:r>
-          </w:p>
-        </w:tc>
-        <w:tc>
-          <w:tcPr>
-            <w:tcW w:w="2027" w:type="dxa"/>
-            <w:tcBorders>
-              <w:top w:val="nil"/>
-              <w:left w:val="nil"/>
-              <w:bottom w:val="nil"/>
-              <w:right w:val="nil"/>
-            </w:tcBorders>
-            <w:vAlign w:val="center"/>
-          </w:tcPr>
-          <w:p>
-            <w:pPr>
-              <w:pStyle w:val="Normal"/>
-              <w:widowControl/>
-              <w:spacing w:before="0" w:after="0"/>
-              <w:jc w:val="center"/>
-              <w:rPr>
-                <w:rFonts w:ascii="Arial" w:hAnsi="Arial" w:cs="Arial"/>
-              </w:rPr>
-            </w:pPr>
-            <w:r>
-              <w:rPr>
-                <w:rFonts w:eastAsia="Calibri" w:cs="Arial" w:ascii="Arial" w:hAnsi="Arial"/>
-                <w:kern w:val="0"/>
-                <w:sz w:val="22"/>
-                <w:szCs w:val="22"/>
-                <w:lang w:val="en-US" w:eastAsia="en-US" w:bidi="ar-SA"/>
-              </w:rPr>
-              <w:t>5</w:t>
             </w:r>
             <w:ins w:id="184" w:author="Brian Shaw" w:date="2021-05-09T21:28:00Z">
               <w:r>
@@ -15318,7 +15262,7 @@
                 <w:szCs w:val="22"/>
                 <w:lang w:val="en-US" w:eastAsia="en-US" w:bidi="ar-SA"/>
               </w:rPr>
-              <w:t xml:space="preserve"> (24%)</w:t>
+              <w:t xml:space="preserve"> (21%)</w:t>
             </w:r>
             <w:r>
               <w:rPr>
@@ -15335,7 +15279,7 @@
         </w:tc>
         <w:tc>
           <w:tcPr>
-            <w:tcW w:w="1379" w:type="dxa"/>
+            <w:tcW w:w="2027" w:type="dxa"/>
             <w:tcBorders>
               <w:top w:val="nil"/>
               <w:left w:val="nil"/>
@@ -15349,28 +15293,71 @@
               <w:pStyle w:val="Normal"/>
               <w:widowControl/>
               <w:spacing w:before="0" w:after="0"/>
-              <w:jc w:val="left"/>
-              <w:rPr>
-                <w:rFonts w:ascii="Arial" w:hAnsi="Arial" w:cs="Arial"/>
-              </w:rPr>
-            </w:pPr>
+              <w:jc w:val="center"/>
+              <w:rPr>
+                <w:rFonts w:ascii="Arial" w:hAnsi="Arial" w:cs="Arial"/>
+              </w:rPr>
+            </w:pPr>
+            <w:r>
+              <w:rPr>
+                <w:rFonts w:eastAsia="Calibri" w:cs="Arial" w:ascii="Arial" w:hAnsi="Arial"/>
+                <w:kern w:val="0"/>
+                <w:sz w:val="22"/>
+                <w:szCs w:val="22"/>
+                <w:lang w:val="en-US" w:eastAsia="en-US" w:bidi="ar-SA"/>
+              </w:rPr>
+              <w:t>5</w:t>
+            </w:r>
+            <w:ins w:id="186" w:author="Brian Shaw" w:date="2021-05-09T21:28:00Z">
+              <w:r>
+                <w:rPr>
+                  <w:rFonts w:eastAsia="Calibri" w:cs="Arial" w:ascii="Arial" w:hAnsi="Arial"/>
+                  <w:kern w:val="0"/>
+                  <w:sz w:val="22"/>
+                  <w:szCs w:val="22"/>
+                  <w:lang w:val="en-US" w:eastAsia="en-US" w:bidi="ar-SA"/>
+                </w:rPr>
+                <w:t>5</w:t>
+              </w:r>
+            </w:ins>
+            <w:del w:id="187" w:author="Brian Shaw" w:date="2021-05-09T21:28:00Z">
+              <w:r>
+                <w:rPr>
+                  <w:rFonts w:eastAsia="Calibri" w:cs="Arial" w:ascii="Arial" w:hAnsi="Arial"/>
+                  <w:kern w:val="0"/>
+                  <w:sz w:val="22"/>
+                  <w:szCs w:val="22"/>
+                  <w:lang w:val="en-US" w:eastAsia="en-US" w:bidi="ar-SA"/>
+                </w:rPr>
+                <w:delText>6</w:delText>
+              </w:r>
+            </w:del>
+            <w:r>
+              <w:rPr>
+                <w:rFonts w:eastAsia="Calibri" w:cs="Arial" w:ascii="Arial" w:hAnsi="Arial"/>
+                <w:kern w:val="0"/>
+                <w:sz w:val="22"/>
+                <w:szCs w:val="22"/>
+                <w:lang w:val="en-US" w:eastAsia="en-US" w:bidi="ar-SA"/>
+              </w:rPr>
+              <w:t xml:space="preserve"> (24%)</w:t>
+            </w:r>
             <w:r>
               <w:rPr>
                 <w:rFonts w:cs="Arial" w:ascii="Arial" w:hAnsi="Arial"/>
                 <w:kern w:val="0"/>
                 <w:sz w:val="22"/>
                 <w:szCs w:val="22"/>
-                <w:lang w:val="en-US" w:eastAsia="en-US" w:bidi="ar-SA"/>
-              </w:rPr>
-            </w:r>
-          </w:p>
-        </w:tc>
-      </w:tr>
-      <w:tr>
-        <w:trPr/>
-        <w:tc>
-          <w:tcPr>
-            <w:tcW w:w="4054" w:type="dxa"/>
+                <w:vertAlign w:val="superscript"/>
+                <w:lang w:val="en" w:eastAsia="en-US" w:bidi="ar-SA"/>
+              </w:rPr>
+              <w:t>†</w:t>
+            </w:r>
+          </w:p>
+        </w:tc>
+        <w:tc>
+          <w:tcPr>
+            <w:tcW w:w="1379" w:type="dxa"/>
             <w:tcBorders>
               <w:top w:val="nil"/>
               <w:left w:val="nil"/>
@@ -15391,29 +15378,21 @@
             </w:pPr>
             <w:r>
               <w:rPr>
-                <w:rFonts w:eastAsia="Calibri" w:cs="Arial" w:ascii="Arial" w:hAnsi="Arial"/>
-                <w:kern w:val="0"/>
-                <w:sz w:val="22"/>
-                <w:szCs w:val="22"/>
-                <w:lang w:val="en-US" w:eastAsia="en-US" w:bidi="ar-SA"/>
-              </w:rPr>
-              <w:t xml:space="preserve">   </w:t>
-            </w:r>
-            <w:r>
-              <w:rPr>
-                <w:rFonts w:eastAsia="Calibri" w:cs="Arial" w:ascii="Arial" w:hAnsi="Arial"/>
-                <w:kern w:val="0"/>
-                <w:sz w:val="22"/>
-                <w:szCs w:val="22"/>
-                <w:lang w:val="en-US" w:eastAsia="en-US" w:bidi="ar-SA"/>
-              </w:rPr>
-              <w:t>CVA</w:t>
-            </w:r>
-          </w:p>
-        </w:tc>
-        <w:tc>
-          <w:tcPr>
-            <w:tcW w:w="1782" w:type="dxa"/>
+                <w:rFonts w:cs="Arial" w:ascii="Arial" w:hAnsi="Arial"/>
+                <w:kern w:val="0"/>
+                <w:sz w:val="22"/>
+                <w:szCs w:val="22"/>
+                <w:lang w:val="en-US" w:eastAsia="en-US" w:bidi="ar-SA"/>
+              </w:rPr>
+            </w:r>
+          </w:p>
+        </w:tc>
+      </w:tr>
+      <w:tr>
+        <w:trPr/>
+        <w:tc>
+          <w:tcPr>
+            <w:tcW w:w="4054" w:type="dxa"/>
             <w:tcBorders>
               <w:top w:val="nil"/>
               <w:left w:val="nil"/>
@@ -15427,6 +15406,49 @@
               <w:pStyle w:val="Normal"/>
               <w:widowControl/>
               <w:spacing w:before="0" w:after="0"/>
+              <w:jc w:val="left"/>
+              <w:rPr>
+                <w:rFonts w:ascii="Arial" w:hAnsi="Arial" w:cs="Arial"/>
+              </w:rPr>
+            </w:pPr>
+            <w:r>
+              <w:rPr>
+                <w:rFonts w:eastAsia="Calibri" w:cs="Arial" w:ascii="Arial" w:hAnsi="Arial"/>
+                <w:kern w:val="0"/>
+                <w:sz w:val="22"/>
+                <w:szCs w:val="22"/>
+                <w:lang w:val="en-US" w:eastAsia="en-US" w:bidi="ar-SA"/>
+              </w:rPr>
+              <w:t xml:space="preserve">   </w:t>
+            </w:r>
+            <w:r>
+              <w:rPr>
+                <w:rFonts w:eastAsia="Calibri" w:cs="Arial" w:ascii="Arial" w:hAnsi="Arial"/>
+                <w:kern w:val="0"/>
+                <w:sz w:val="22"/>
+                <w:szCs w:val="22"/>
+                <w:lang w:val="en-US" w:eastAsia="en-US" w:bidi="ar-SA"/>
+              </w:rPr>
+              <w:t>CVA</w:t>
+            </w:r>
+          </w:p>
+        </w:tc>
+        <w:tc>
+          <w:tcPr>
+            <w:tcW w:w="1782" w:type="dxa"/>
+            <w:tcBorders>
+              <w:top w:val="nil"/>
+              <w:left w:val="nil"/>
+              <w:bottom w:val="nil"/>
+              <w:right w:val="nil"/>
+            </w:tcBorders>
+            <w:vAlign w:val="center"/>
+          </w:tcPr>
+          <w:p>
+            <w:pPr>
+              <w:pStyle w:val="Normal"/>
+              <w:widowControl/>
+              <w:spacing w:before="0" w:after="0"/>
               <w:jc w:val="center"/>
               <w:rPr>
                 <w:rFonts w:ascii="Arial" w:hAnsi="Arial" w:cs="Arial"/>
@@ -15442,7 +15464,7 @@
               </w:rPr>
               <w:t>7</w:t>
             </w:r>
-            <w:ins w:id="186" w:author="Brian Shaw" w:date="2021-05-09T21:29:00Z">
+            <w:ins w:id="188" w:author="Brian Shaw" w:date="2021-05-09T21:29:00Z">
               <w:r>
                 <w:rPr>
                   <w:rFonts w:eastAsia="Calibri" w:cs="Arial" w:ascii="Arial" w:hAnsi="Arial"/>
@@ -15452,84 +15474,6 @@
                   <w:lang w:val="en-US" w:eastAsia="en-US" w:bidi="ar-SA"/>
                 </w:rPr>
                 <w:t>9</w:t>
-              </w:r>
-            </w:ins>
-            <w:del w:id="187" w:author="Brian Shaw" w:date="2021-05-09T21:29:00Z">
-              <w:r>
-                <w:rPr>
-                  <w:rFonts w:eastAsia="Calibri" w:cs="Arial" w:ascii="Arial" w:hAnsi="Arial"/>
-                  <w:kern w:val="0"/>
-                  <w:sz w:val="22"/>
-                  <w:szCs w:val="22"/>
-                  <w:lang w:val="en-US" w:eastAsia="en-US" w:bidi="ar-SA"/>
-                </w:rPr>
-                <w:delText>8</w:delText>
-              </w:r>
-            </w:del>
-            <w:r>
-              <w:rPr>
-                <w:rFonts w:eastAsia="Calibri" w:cs="Arial" w:ascii="Arial" w:hAnsi="Arial"/>
-                <w:kern w:val="0"/>
-                <w:sz w:val="22"/>
-                <w:szCs w:val="22"/>
-                <w:lang w:val="en-US" w:eastAsia="en-US" w:bidi="ar-SA"/>
-              </w:rPr>
-              <w:t xml:space="preserve"> (12%)</w:t>
-            </w:r>
-            <w:r>
-              <w:rPr>
-                <w:rFonts w:cs="Arial" w:ascii="Arial" w:hAnsi="Arial"/>
-                <w:kern w:val="0"/>
-                <w:sz w:val="22"/>
-                <w:szCs w:val="22"/>
-                <w:vertAlign w:val="superscript"/>
-                <w:lang w:val="en" w:eastAsia="en-US" w:bidi="ar-SA"/>
-              </w:rPr>
-              <w:t>†</w:t>
-            </w:r>
-          </w:p>
-        </w:tc>
-        <w:tc>
-          <w:tcPr>
-            <w:tcW w:w="2027" w:type="dxa"/>
-            <w:tcBorders>
-              <w:top w:val="nil"/>
-              <w:left w:val="nil"/>
-              <w:bottom w:val="nil"/>
-              <w:right w:val="nil"/>
-            </w:tcBorders>
-            <w:vAlign w:val="center"/>
-          </w:tcPr>
-          <w:p>
-            <w:pPr>
-              <w:pStyle w:val="Normal"/>
-              <w:widowControl/>
-              <w:spacing w:before="0" w:after="0"/>
-              <w:jc w:val="center"/>
-              <w:rPr>
-                <w:rFonts w:ascii="Arial" w:hAnsi="Arial" w:cs="Arial"/>
-              </w:rPr>
-            </w:pPr>
-            <w:r>
-              <w:rPr>
-                <w:rFonts w:eastAsia="Calibri" w:cs="Arial" w:ascii="Arial" w:hAnsi="Arial"/>
-                <w:kern w:val="0"/>
-                <w:sz w:val="22"/>
-                <w:szCs w:val="22"/>
-                <w:lang w:val="en-US" w:eastAsia="en-US" w:bidi="ar-SA"/>
-              </w:rPr>
-              <w:t>3</w:t>
-            </w:r>
-            <w:ins w:id="188" w:author="Brian Shaw" w:date="2021-05-09T21:29:00Z">
-              <w:r>
-                <w:rPr>
-                  <w:rFonts w:eastAsia="Calibri" w:cs="Arial" w:ascii="Arial" w:hAnsi="Arial"/>
-                  <w:kern w:val="0"/>
-                  <w:sz w:val="22"/>
-                  <w:szCs w:val="22"/>
-                  <w:lang w:val="en-US" w:eastAsia="en-US" w:bidi="ar-SA"/>
-                </w:rPr>
-                <w:t>7</w:t>
               </w:r>
             </w:ins>
             <w:del w:id="189" w:author="Brian Shaw" w:date="2021-05-09T21:29:00Z">
@@ -15552,7 +15496,7 @@
                 <w:szCs w:val="22"/>
                 <w:lang w:val="en-US" w:eastAsia="en-US" w:bidi="ar-SA"/>
               </w:rPr>
-              <w:t xml:space="preserve"> (16%)</w:t>
+              <w:t xml:space="preserve"> (12%)</w:t>
             </w:r>
             <w:r>
               <w:rPr>
@@ -15569,7 +15513,7 @@
         </w:tc>
         <w:tc>
           <w:tcPr>
-            <w:tcW w:w="1379" w:type="dxa"/>
+            <w:tcW w:w="2027" w:type="dxa"/>
             <w:tcBorders>
               <w:top w:val="nil"/>
               <w:left w:val="nil"/>
@@ -15583,28 +15527,71 @@
               <w:pStyle w:val="Normal"/>
               <w:widowControl/>
               <w:spacing w:before="0" w:after="0"/>
-              <w:jc w:val="left"/>
-              <w:rPr>
-                <w:rFonts w:ascii="Arial" w:hAnsi="Arial" w:cs="Arial"/>
-              </w:rPr>
-            </w:pPr>
+              <w:jc w:val="center"/>
+              <w:rPr>
+                <w:rFonts w:ascii="Arial" w:hAnsi="Arial" w:cs="Arial"/>
+              </w:rPr>
+            </w:pPr>
+            <w:r>
+              <w:rPr>
+                <w:rFonts w:eastAsia="Calibri" w:cs="Arial" w:ascii="Arial" w:hAnsi="Arial"/>
+                <w:kern w:val="0"/>
+                <w:sz w:val="22"/>
+                <w:szCs w:val="22"/>
+                <w:lang w:val="en-US" w:eastAsia="en-US" w:bidi="ar-SA"/>
+              </w:rPr>
+              <w:t>3</w:t>
+            </w:r>
+            <w:ins w:id="190" w:author="Brian Shaw" w:date="2021-05-09T21:29:00Z">
+              <w:r>
+                <w:rPr>
+                  <w:rFonts w:eastAsia="Calibri" w:cs="Arial" w:ascii="Arial" w:hAnsi="Arial"/>
+                  <w:kern w:val="0"/>
+                  <w:sz w:val="22"/>
+                  <w:szCs w:val="22"/>
+                  <w:lang w:val="en-US" w:eastAsia="en-US" w:bidi="ar-SA"/>
+                </w:rPr>
+                <w:t>7</w:t>
+              </w:r>
+            </w:ins>
+            <w:del w:id="191" w:author="Brian Shaw" w:date="2021-05-09T21:29:00Z">
+              <w:r>
+                <w:rPr>
+                  <w:rFonts w:eastAsia="Calibri" w:cs="Arial" w:ascii="Arial" w:hAnsi="Arial"/>
+                  <w:kern w:val="0"/>
+                  <w:sz w:val="22"/>
+                  <w:szCs w:val="22"/>
+                  <w:lang w:val="en-US" w:eastAsia="en-US" w:bidi="ar-SA"/>
+                </w:rPr>
+                <w:delText>8</w:delText>
+              </w:r>
+            </w:del>
+            <w:r>
+              <w:rPr>
+                <w:rFonts w:eastAsia="Calibri" w:cs="Arial" w:ascii="Arial" w:hAnsi="Arial"/>
+                <w:kern w:val="0"/>
+                <w:sz w:val="22"/>
+                <w:szCs w:val="22"/>
+                <w:lang w:val="en-US" w:eastAsia="en-US" w:bidi="ar-SA"/>
+              </w:rPr>
+              <w:t xml:space="preserve"> (16%)</w:t>
+            </w:r>
             <w:r>
               <w:rPr>
                 <w:rFonts w:cs="Arial" w:ascii="Arial" w:hAnsi="Arial"/>
                 <w:kern w:val="0"/>
                 <w:sz w:val="22"/>
                 <w:szCs w:val="22"/>
-                <w:lang w:val="en-US" w:eastAsia="en-US" w:bidi="ar-SA"/>
-              </w:rPr>
-            </w:r>
-          </w:p>
-        </w:tc>
-      </w:tr>
-      <w:tr>
-        <w:trPr/>
-        <w:tc>
-          <w:tcPr>
-            <w:tcW w:w="4054" w:type="dxa"/>
+                <w:vertAlign w:val="superscript"/>
+                <w:lang w:val="en" w:eastAsia="en-US" w:bidi="ar-SA"/>
+              </w:rPr>
+              <w:t>†</w:t>
+            </w:r>
+          </w:p>
+        </w:tc>
+        <w:tc>
+          <w:tcPr>
+            <w:tcW w:w="1379" w:type="dxa"/>
             <w:tcBorders>
               <w:top w:val="nil"/>
               <w:left w:val="nil"/>
@@ -15625,29 +15612,21 @@
             </w:pPr>
             <w:r>
               <w:rPr>
-                <w:rFonts w:eastAsia="Calibri" w:cs="Arial" w:ascii="Arial" w:hAnsi="Arial"/>
-                <w:kern w:val="0"/>
-                <w:sz w:val="22"/>
-                <w:szCs w:val="22"/>
-                <w:lang w:val="en-US" w:eastAsia="en-US" w:bidi="ar-SA"/>
-              </w:rPr>
-              <w:t xml:space="preserve">   </w:t>
-            </w:r>
-            <w:r>
-              <w:rPr>
-                <w:rFonts w:eastAsia="Calibri" w:cs="Arial" w:ascii="Arial" w:hAnsi="Arial"/>
-                <w:kern w:val="0"/>
-                <w:sz w:val="22"/>
-                <w:szCs w:val="22"/>
-                <w:lang w:val="en-US" w:eastAsia="en-US" w:bidi="ar-SA"/>
-              </w:rPr>
-              <w:t>Head Trauma</w:t>
-            </w:r>
-          </w:p>
-        </w:tc>
-        <w:tc>
-          <w:tcPr>
-            <w:tcW w:w="1782" w:type="dxa"/>
+                <w:rFonts w:cs="Arial" w:ascii="Arial" w:hAnsi="Arial"/>
+                <w:kern w:val="0"/>
+                <w:sz w:val="22"/>
+                <w:szCs w:val="22"/>
+                <w:lang w:val="en-US" w:eastAsia="en-US" w:bidi="ar-SA"/>
+              </w:rPr>
+            </w:r>
+          </w:p>
+        </w:tc>
+      </w:tr>
+      <w:tr>
+        <w:trPr/>
+        <w:tc>
+          <w:tcPr>
+            <w:tcW w:w="4054" w:type="dxa"/>
             <w:tcBorders>
               <w:top w:val="nil"/>
               <w:left w:val="nil"/>
@@ -15661,6 +15640,49 @@
               <w:pStyle w:val="Normal"/>
               <w:widowControl/>
               <w:spacing w:before="0" w:after="0"/>
+              <w:jc w:val="left"/>
+              <w:rPr>
+                <w:rFonts w:ascii="Arial" w:hAnsi="Arial" w:cs="Arial"/>
+              </w:rPr>
+            </w:pPr>
+            <w:r>
+              <w:rPr>
+                <w:rFonts w:eastAsia="Calibri" w:cs="Arial" w:ascii="Arial" w:hAnsi="Arial"/>
+                <w:kern w:val="0"/>
+                <w:sz w:val="22"/>
+                <w:szCs w:val="22"/>
+                <w:lang w:val="en-US" w:eastAsia="en-US" w:bidi="ar-SA"/>
+              </w:rPr>
+              <w:t xml:space="preserve">   </w:t>
+            </w:r>
+            <w:r>
+              <w:rPr>
+                <w:rFonts w:eastAsia="Calibri" w:cs="Arial" w:ascii="Arial" w:hAnsi="Arial"/>
+                <w:kern w:val="0"/>
+                <w:sz w:val="22"/>
+                <w:szCs w:val="22"/>
+                <w:lang w:val="en-US" w:eastAsia="en-US" w:bidi="ar-SA"/>
+              </w:rPr>
+              <w:t>Head Trauma</w:t>
+            </w:r>
+          </w:p>
+        </w:tc>
+        <w:tc>
+          <w:tcPr>
+            <w:tcW w:w="1782" w:type="dxa"/>
+            <w:tcBorders>
+              <w:top w:val="nil"/>
+              <w:left w:val="nil"/>
+              <w:bottom w:val="nil"/>
+              <w:right w:val="nil"/>
+            </w:tcBorders>
+            <w:vAlign w:val="center"/>
+          </w:tcPr>
+          <w:p>
+            <w:pPr>
+              <w:pStyle w:val="Normal"/>
+              <w:widowControl/>
+              <w:spacing w:before="0" w:after="0"/>
               <w:jc w:val="center"/>
               <w:rPr>
                 <w:rFonts w:ascii="Arial" w:hAnsi="Arial" w:cs="Arial"/>
@@ -15676,7 +15698,7 @@
               </w:rPr>
               <w:t>41</w:t>
             </w:r>
-            <w:ins w:id="190" w:author="Brian Shaw" w:date="2021-05-09T21:29:00Z">
+            <w:ins w:id="192" w:author="Brian Shaw" w:date="2021-05-09T21:29:00Z">
               <w:r>
                 <w:rPr>
                   <w:rFonts w:eastAsia="Calibri" w:cs="Arial" w:ascii="Arial" w:hAnsi="Arial"/>
@@ -15688,7 +15710,7 @@
                 <w:t>6</w:t>
               </w:r>
             </w:ins>
-            <w:del w:id="191" w:author="Brian Shaw" w:date="2021-05-09T21:29:00Z">
+            <w:del w:id="193" w:author="Brian Shaw" w:date="2021-05-09T21:29:00Z">
               <w:r>
                 <w:rPr>
                   <w:rFonts w:eastAsia="Calibri" w:cs="Arial" w:ascii="Arial" w:hAnsi="Arial"/>
@@ -15754,30 +15776,6 @@
               </w:rPr>
               <w:t>1</w:t>
             </w:r>
-            <w:ins w:id="192" w:author="Brian Shaw" w:date="2021-05-09T21:29:00Z">
-              <w:r>
-                <w:rPr>
-                  <w:rFonts w:eastAsia="Calibri" w:cs="Arial" w:ascii="Arial" w:hAnsi="Arial"/>
-                  <w:kern w:val="0"/>
-                  <w:sz w:val="22"/>
-                  <w:szCs w:val="22"/>
-                  <w:lang w:val="en-US" w:eastAsia="en-US" w:bidi="ar-SA"/>
-                </w:rPr>
-                <w:t>3</w:t>
-              </w:r>
-            </w:ins>
-            <w:del w:id="193" w:author="Brian Shaw" w:date="2021-05-09T21:29:00Z">
-              <w:r>
-                <w:rPr>
-                  <w:rFonts w:eastAsia="Calibri" w:cs="Arial" w:ascii="Arial" w:hAnsi="Arial"/>
-                  <w:kern w:val="0"/>
-                  <w:sz w:val="22"/>
-                  <w:szCs w:val="22"/>
-                  <w:lang w:val="en-US" w:eastAsia="en-US" w:bidi="ar-SA"/>
-                </w:rPr>
-                <w:delText>3</w:delText>
-              </w:r>
-            </w:del>
             <w:ins w:id="194" w:author="Brian Shaw" w:date="2021-05-09T21:29:00Z">
               <w:r>
                 <w:rPr>
@@ -15799,6 +15797,30 @@
                   <w:szCs w:val="22"/>
                   <w:lang w:val="en-US" w:eastAsia="en-US" w:bidi="ar-SA"/>
                 </w:rPr>
+                <w:delText>3</w:delText>
+              </w:r>
+            </w:del>
+            <w:ins w:id="196" w:author="Brian Shaw" w:date="2021-05-09T21:29:00Z">
+              <w:r>
+                <w:rPr>
+                  <w:rFonts w:eastAsia="Calibri" w:cs="Arial" w:ascii="Arial" w:hAnsi="Arial"/>
+                  <w:kern w:val="0"/>
+                  <w:sz w:val="22"/>
+                  <w:szCs w:val="22"/>
+                  <w:lang w:val="en-US" w:eastAsia="en-US" w:bidi="ar-SA"/>
+                </w:rPr>
+                <w:t>3</w:t>
+              </w:r>
+            </w:ins>
+            <w:del w:id="197" w:author="Brian Shaw" w:date="2021-05-09T21:29:00Z">
+              <w:r>
+                <w:rPr>
+                  <w:rFonts w:eastAsia="Calibri" w:cs="Arial" w:ascii="Arial" w:hAnsi="Arial"/>
+                  <w:kern w:val="0"/>
+                  <w:sz w:val="22"/>
+                  <w:szCs w:val="22"/>
+                  <w:lang w:val="en-US" w:eastAsia="en-US" w:bidi="ar-SA"/>
+                </w:rPr>
                 <w:delText>7</w:delText>
               </w:r>
             </w:del>
@@ -15812,7 +15834,7 @@
               </w:rPr>
               <w:t xml:space="preserve"> (5</w:t>
             </w:r>
-            <w:ins w:id="196" w:author="Brian Shaw" w:date="2021-05-09T21:29:00Z">
+            <w:ins w:id="198" w:author="Brian Shaw" w:date="2021-05-09T21:29:00Z">
               <w:r>
                 <w:rPr>
                   <w:rFonts w:eastAsia="Calibri" w:cs="Arial" w:ascii="Arial" w:hAnsi="Arial"/>
@@ -15824,7 +15846,7 @@
                 <w:t>7</w:t>
               </w:r>
             </w:ins>
-            <w:del w:id="197" w:author="Brian Shaw" w:date="2021-05-09T21:29:00Z">
+            <w:del w:id="199" w:author="Brian Shaw" w:date="2021-05-09T21:29:00Z">
               <w:r>
                 <w:rPr>
                   <w:rFonts w:eastAsia="Calibri" w:cs="Arial" w:ascii="Arial" w:hAnsi="Arial"/>
@@ -16378,7 +16400,7 @@
               </w:rPr>
               <w:t>0.</w:t>
             </w:r>
-            <w:ins w:id="198" w:author="Brian Shaw" w:date="2021-05-09T21:29:00Z">
+            <w:ins w:id="200" w:author="Brian Shaw" w:date="2021-05-09T21:29:00Z">
               <w:r>
                 <w:rPr>
                   <w:rFonts w:eastAsia="Calibri" w:cs="Arial" w:ascii="Arial" w:hAnsi="Arial"/>
@@ -16390,7 +16412,7 @@
                 <w:t>48</w:t>
               </w:r>
             </w:ins>
-            <w:del w:id="199" w:author="Brian Shaw" w:date="2021-05-09T21:29:00Z">
+            <w:del w:id="201" w:author="Brian Shaw" w:date="2021-05-09T21:29:00Z">
               <w:r>
                 <w:rPr>
                   <w:rFonts w:eastAsia="Calibri" w:cs="Arial" w:ascii="Arial" w:hAnsi="Arial"/>
@@ -16483,7 +16505,7 @@
               </w:rPr>
               <w:t>6</w:t>
             </w:r>
-            <w:ins w:id="200" w:author="Brian Shaw" w:date="2021-05-09T21:30:00Z">
+            <w:ins w:id="202" w:author="Brian Shaw" w:date="2021-05-09T21:30:00Z">
               <w:r>
                 <w:rPr>
                   <w:rFonts w:eastAsia="Calibri" w:cs="Arial" w:ascii="Arial" w:hAnsi="Arial"/>
@@ -16495,7 +16517,7 @@
                 <w:t>4</w:t>
               </w:r>
             </w:ins>
-            <w:del w:id="201" w:author="Brian Shaw" w:date="2021-05-09T21:30:00Z">
+            <w:del w:id="203" w:author="Brian Shaw" w:date="2021-05-09T21:30:00Z">
               <w:r>
                 <w:rPr>
                   <w:rFonts w:eastAsia="Calibri" w:cs="Arial" w:ascii="Arial" w:hAnsi="Arial"/>
@@ -16561,7 +16583,7 @@
               </w:rPr>
               <w:t>2</w:t>
             </w:r>
-            <w:ins w:id="202" w:author="Brian Shaw" w:date="2021-05-09T21:30:00Z">
+            <w:ins w:id="204" w:author="Brian Shaw" w:date="2021-05-09T21:30:00Z">
               <w:r>
                 <w:rPr>
                   <w:rFonts w:eastAsia="Calibri" w:cs="Arial" w:ascii="Arial" w:hAnsi="Arial"/>
@@ -16573,7 +16595,7 @@
                 <w:t>3</w:t>
               </w:r>
             </w:ins>
-            <w:del w:id="203" w:author="Brian Shaw" w:date="2021-05-09T21:30:00Z">
+            <w:del w:id="205" w:author="Brian Shaw" w:date="2021-05-09T21:30:00Z">
               <w:r>
                 <w:rPr>
                   <w:rFonts w:eastAsia="Calibri" w:cs="Arial" w:ascii="Arial" w:hAnsi="Arial"/>
@@ -16649,7 +16671,7 @@
               </w:rPr>
               <w:t>0.9</w:t>
             </w:r>
-            <w:ins w:id="204" w:author="Brian Shaw" w:date="2021-05-09T21:30:00Z">
+            <w:ins w:id="206" w:author="Brian Shaw" w:date="2021-05-09T21:30:00Z">
               <w:r>
                 <w:rPr>
                   <w:rFonts w:eastAsia="Calibri" w:cs="Arial" w:ascii="Arial" w:hAnsi="Arial"/>
@@ -16661,7 +16683,7 @@
                 <w:t>7</w:t>
               </w:r>
             </w:ins>
-            <w:del w:id="205" w:author="Brian Shaw" w:date="2021-05-09T21:30:00Z">
+            <w:del w:id="207" w:author="Brian Shaw" w:date="2021-05-09T21:30:00Z">
               <w:r>
                 <w:rPr>
                   <w:rFonts w:eastAsia="Calibri" w:cs="Arial" w:ascii="Arial" w:hAnsi="Arial"/>
@@ -16754,7 +16776,7 @@
               </w:rPr>
               <w:t>7</w:t>
             </w:r>
-            <w:ins w:id="206" w:author="Brian Shaw" w:date="2021-05-09T21:30:00Z">
+            <w:ins w:id="208" w:author="Brian Shaw" w:date="2021-05-09T21:30:00Z">
               <w:r>
                 <w:rPr>
                   <w:rFonts w:eastAsia="Calibri" w:cs="Arial" w:ascii="Arial" w:hAnsi="Arial"/>
@@ -16766,7 +16788,7 @@
                 <w:t>3</w:t>
               </w:r>
             </w:ins>
-            <w:del w:id="207" w:author="Brian Shaw" w:date="2021-05-09T21:30:00Z">
+            <w:del w:id="209" w:author="Brian Shaw" w:date="2021-05-09T21:30:00Z">
               <w:r>
                 <w:rPr>
                   <w:rFonts w:eastAsia="Calibri" w:cs="Arial" w:ascii="Arial" w:hAnsi="Arial"/>
@@ -16788,7 +16810,7 @@
               </w:rPr>
               <w:t xml:space="preserve"> (1</w:t>
             </w:r>
-            <w:ins w:id="208" w:author="Brian Shaw" w:date="2021-05-09T21:30:00Z">
+            <w:ins w:id="210" w:author="Brian Shaw" w:date="2021-05-09T21:30:00Z">
               <w:r>
                 <w:rPr>
                   <w:rFonts w:eastAsia="Calibri" w:cs="Arial" w:ascii="Arial" w:hAnsi="Arial"/>
@@ -16800,7 +16822,7 @@
                 <w:t>2</w:t>
               </w:r>
             </w:ins>
-            <w:del w:id="209" w:author="Brian Shaw" w:date="2021-05-09T21:30:00Z">
+            <w:del w:id="211" w:author="Brian Shaw" w:date="2021-05-09T21:30:00Z">
               <w:r>
                 <w:rPr>
                   <w:rFonts w:eastAsia="Calibri" w:cs="Arial" w:ascii="Arial" w:hAnsi="Arial"/>
@@ -16866,7 +16888,7 @@
               </w:rPr>
               <w:t>2</w:t>
             </w:r>
-            <w:ins w:id="210" w:author="Brian Shaw" w:date="2021-05-09T21:30:00Z">
+            <w:ins w:id="212" w:author="Brian Shaw" w:date="2021-05-09T21:30:00Z">
               <w:r>
                 <w:rPr>
                   <w:rFonts w:eastAsia="Calibri" w:cs="Arial" w:ascii="Arial" w:hAnsi="Arial"/>
@@ -16878,7 +16900,7 @@
                 <w:t>7</w:t>
               </w:r>
             </w:ins>
-            <w:del w:id="211" w:author="Brian Shaw" w:date="2021-05-09T21:30:00Z">
+            <w:del w:id="213" w:author="Brian Shaw" w:date="2021-05-09T21:30:00Z">
               <w:r>
                 <w:rPr>
                   <w:rFonts w:eastAsia="Calibri" w:cs="Arial" w:ascii="Arial" w:hAnsi="Arial"/>
@@ -16954,7 +16976,7 @@
               </w:rPr>
               <w:t>0.</w:t>
             </w:r>
-            <w:ins w:id="212" w:author="Brian Shaw" w:date="2021-05-09T21:30:00Z">
+            <w:ins w:id="214" w:author="Brian Shaw" w:date="2021-05-09T21:30:00Z">
               <w:r>
                 <w:rPr>
                   <w:rFonts w:eastAsia="Calibri" w:cs="Arial" w:ascii="Arial" w:hAnsi="Arial"/>
@@ -16966,7 +16988,7 @@
                 <w:t>92</w:t>
               </w:r>
             </w:ins>
-            <w:del w:id="213" w:author="Brian Shaw" w:date="2021-05-09T21:30:00Z">
+            <w:del w:id="215" w:author="Brian Shaw" w:date="2021-05-09T21:30:00Z">
               <w:r>
                 <w:rPr>
                   <w:rFonts w:eastAsia="Calibri" w:cs="Arial" w:ascii="Arial" w:hAnsi="Arial"/>
@@ -17095,7 +17117,7 @@
                 <w:vertAlign w:val="superscript"/>
               </w:rPr>
             </w:pPr>
-            <w:ins w:id="214" w:author="Brian Shaw" w:date="2021-05-09T21:30:00Z">
+            <w:ins w:id="216" w:author="Brian Shaw" w:date="2021-05-09T21:30:00Z">
               <w:r>
                 <w:rPr>
                   <w:rFonts w:eastAsia="Calibri" w:cs="Arial" w:ascii="Arial" w:hAnsi="Arial"/>
@@ -17107,7 +17129,7 @@
                 <w:t>9</w:t>
               </w:r>
             </w:ins>
-            <w:del w:id="215" w:author="Brian Shaw" w:date="2021-05-09T21:30:00Z">
+            <w:del w:id="217" w:author="Brian Shaw" w:date="2021-05-09T21:30:00Z">
               <w:r>
                 <w:rPr>
                   <w:rFonts w:eastAsia="Calibri" w:cs="Arial" w:ascii="Arial" w:hAnsi="Arial"/>
@@ -17183,7 +17205,7 @@
               </w:rPr>
               <w:t>0.7</w:t>
             </w:r>
-            <w:ins w:id="216" w:author="Brian Shaw" w:date="2021-05-09T21:30:00Z">
+            <w:ins w:id="218" w:author="Brian Shaw" w:date="2021-05-09T21:30:00Z">
               <w:r>
                 <w:rPr>
                   <w:rFonts w:eastAsia="Calibri" w:cs="Arial" w:ascii="Arial" w:hAnsi="Arial"/>
@@ -17195,7 +17217,7 @@
                 <w:t>0</w:t>
               </w:r>
             </w:ins>
-            <w:del w:id="217" w:author="Brian Shaw" w:date="2021-05-09T21:30:00Z">
+            <w:del w:id="219" w:author="Brian Shaw" w:date="2021-05-09T21:30:00Z">
               <w:r>
                 <w:rPr>
                   <w:rFonts w:eastAsia="Calibri" w:cs="Arial" w:ascii="Arial" w:hAnsi="Arial"/>
@@ -22245,6 +22267,39 @@
       </w:r>
     </w:p>
   </w:comment>
+  <w:comment w:id="1" w:author="Alejandro Ochoa" w:date="2021-05-14T16:53:59Z" w:initials="AO">
+    <w:p>
+      <w:r>
+        <w:rPr>
+          <w:rFonts w:eastAsia="Calibri" w:cstheme="minorBidi" w:eastAsiaTheme="minorHAnsi" w:cs="" w:ascii="Calibri" w:hAnsi="Calibri"/>
+          <w:b w:val="false"/>
+          <w:bCs w:val="false"/>
+          <w:i w:val="false"/>
+          <w:iCs w:val="false"/>
+          <w:caps w:val="false"/>
+          <w:smallCaps w:val="false"/>
+          <w:strike w:val="false"/>
+          <w:dstrike w:val="false"/>
+          <w:outline w:val="false"/>
+          <w:shadow w:val="false"/>
+          <w:emboss w:val="false"/>
+          <w:imprint w:val="false"/>
+          <w:color w:val="auto"/>
+          <w:spacing w:val="0"/>
+          <w:w w:val="100"/>
+          <w:kern w:val="0"/>
+          <w:position w:val="0"/>
+          <w:sz w:val="20"/>
+          <w:szCs w:val="24"/>
+          <w:u w:val="none"/>
+          <w:vertAlign w:val="baseline"/>
+          <w:em w:val="none"/>
+          <w:lang w:bidi="ar-SA" w:eastAsia="en-US" w:val="en"/>
+        </w:rPr>
+        <w:t>Incomplete sentence?</w:t>
+      </w:r>
+    </w:p>
+  </w:comment>
 </w:comments>
 </file>
 
@@ -22256,7 +22311,7 @@
         <w:docPartGallery w:val="Page Numbers (Top of Page)"/>
         <w:docPartUnique w:val="true"/>
       </w:docPartObj>
-      <w:id w:val="148050596"/>
+      <w:id w:val="395180953"/>
     </w:sdtPr>
     <w:sdtContent>
       <w:p>
@@ -22264,10 +22319,10 @@
           <w:pStyle w:val="Header"/>
           <w:rPr>
             <w:rStyle w:val="Pagenumber"/>
-            <w:ins w:id="219" w:author="Brian Shaw" w:date="2021-05-09T21:08:00Z"/>
+            <w:ins w:id="221" w:author="Brian Shaw" w:date="2021-05-09T21:08:00Z"/>
           </w:rPr>
         </w:pPr>
-        <w:ins w:id="218" w:author="Brian Shaw" w:date="2021-05-09T21:08:00Z">
+        <w:ins w:id="220" w:author="Brian Shaw" w:date="2021-05-09T21:08:00Z">
           <w:r>
             <w:rPr>
               <w:rStyle w:val="Pagenumber"/>

</xml_diff>